<commit_message>
correcao formatacao do doc
</commit_message>
<xml_diff>
--- a/docs/Documento de Requisitos - SisMonitoria.docx
+++ b/docs/Documento de Requisitos - SisMonitoria.docx
@@ -128,24 +128,13 @@
           <w:szCs w:val="28"/>
         </w:rPr>
       </w:pPr>
-      <w:hyperlink r:id="rId6">
-        <w:r>
-          <w:rPr>
-            <w:color w:val="0000ee"/>
-            <w:u w:val="single"/>
-            <w:shd w:fill="auto" w:val="clear"/>
-            <w:rtl w:val="0"/>
-          </w:rPr>
-          <w:t xml:space="preserve">Ester Macedo</w:t>
-        </w:r>
-      </w:hyperlink>
       <w:r>
         <w:rPr>
           <w:sz w:val="28"/>
           <w:szCs w:val="28"/>
           <w:rtl w:val="0"/>
         </w:rPr>
-        <w:t xml:space="preserve">, João Nogueira, Larrisa Silva, Luiz França,  Pedro Oliveira, Samuel Linkon</w:t>
+        <w:t xml:space="preserve">Ester Macedo, João Nogueira, Larrisa Silva, Luiz França,  Pedro Oliveira, Samuel Linkon</w:t>
       </w:r>
     </w:p>
     <w:p>
@@ -4342,124 +4331,6 @@
           <w:szCs w:val="26"/>
           <w:rtl w:val="0"/>
         </w:rPr>
-        <w:t xml:space="preserve">1.5. Desenvolvimento do Projeto</w:t>
-      </w:r>
-    </w:p>
-    <w:p>
-      <w:pPr>
-        <w:ind w:left="0" w:firstLine="0"/>
-        <w:rPr/>
-      </w:pPr>
-      <w:r>
-        <w:rPr>
-          <w:rtl w:val="0"/>
-        </w:rPr>
-      </w:r>
-    </w:p>
-    <w:p>
-      <w:pPr>
-        <w:ind w:left="0" w:firstLine="0"/>
-        <w:rPr/>
-      </w:pPr>
-      <w:r>
-        <w:rPr>
-          <w:rtl w:val="0"/>
-        </w:rPr>
-      </w:r>
-    </w:p>
-    <w:p>
-      <w:pPr>
-        <w:ind w:left="0" w:firstLine="0"/>
-        <w:rPr/>
-      </w:pPr>
-      <w:r>
-        <w:rPr>
-          <w:rtl w:val="0"/>
-        </w:rPr>
-      </w:r>
-    </w:p>
-    <w:p>
-      <w:pPr>
-        <w:ind w:left="0" w:firstLine="0"/>
-        <w:rPr/>
-      </w:pPr>
-      <w:r>
-        <w:rPr>
-          <w:rtl w:val="0"/>
-        </w:rPr>
-      </w:r>
-    </w:p>
-    <w:p>
-      <w:pPr>
-        <w:ind w:left="0" w:firstLine="0"/>
-        <w:rPr/>
-      </w:pPr>
-      <w:r>
-        <w:rPr>
-          <w:rtl w:val="0"/>
-        </w:rPr>
-      </w:r>
-    </w:p>
-    <w:p>
-      <w:pPr>
-        <w:ind w:left="0" w:firstLine="0"/>
-        <w:rPr/>
-      </w:pPr>
-      <w:r>
-        <w:rPr>
-          <w:rtl w:val="0"/>
-        </w:rPr>
-      </w:r>
-    </w:p>
-    <w:p>
-      <w:pPr>
-        <w:ind w:left="0" w:firstLine="0"/>
-        <w:rPr/>
-      </w:pPr>
-      <w:r>
-        <w:rPr>
-          <w:rtl w:val="0"/>
-        </w:rPr>
-      </w:r>
-    </w:p>
-    <w:p>
-      <w:pPr>
-        <w:ind w:left="0" w:firstLine="0"/>
-        <w:rPr/>
-      </w:pPr>
-      <w:r>
-        <w:rPr>
-          <w:rtl w:val="0"/>
-        </w:rPr>
-      </w:r>
-    </w:p>
-    <w:p>
-      <w:pPr>
-        <w:ind w:left="0" w:firstLine="0"/>
-        <w:rPr/>
-      </w:pPr>
-      <w:r>
-        <w:rPr>
-          <w:rtl w:val="0"/>
-        </w:rPr>
-      </w:r>
-    </w:p>
-    <w:p>
-      <w:pPr>
-        <w:ind w:left="0" w:firstLine="0"/>
-        <w:rPr>
-          <w:b w:val="1"/>
-          <w:sz w:val="26"/>
-          <w:szCs w:val="26"/>
-        </w:rPr>
-      </w:pPr>
-      <w:r>
-        <w:rPr>
-          <w:b w:val="1"/>
-          <w:sz w:val="26"/>
-          <w:szCs w:val="26"/>
-          <w:rtl w:val="0"/>
-        </w:rPr>
         <w:t xml:space="preserve">2. Descrição Geral</w:t>
       </w:r>
     </w:p>
@@ -4612,14 +4483,156 @@
         <w:rPr/>
         <w:drawing>
           <wp:inline distB="114300" distT="114300" distL="114300" distR="114300">
-            <wp:extent cx="4211475" cy="1536619"/>
+            <wp:extent cx="3924456" cy="1423378"/>
             <wp:effectExtent b="0" l="0" r="0" t="0"/>
-            <wp:docPr id="16" name="image14.png"/>
+            <wp:docPr id="16" name="image8.png"/>
             <a:graphic>
               <a:graphicData uri="http://schemas.openxmlformats.org/drawingml/2006/picture">
                 <pic:pic>
                   <pic:nvPicPr>
-                    <pic:cNvPr id="0" name="image14.png"/>
+                    <pic:cNvPr id="0" name="image8.png"/>
+                    <pic:cNvPicPr preferRelativeResize="0"/>
+                  </pic:nvPicPr>
+                  <pic:blipFill>
+                    <a:blip r:embed="rId6"/>
+                    <a:srcRect b="0" l="0" r="0" t="0"/>
+                    <a:stretch>
+                      <a:fillRect/>
+                    </a:stretch>
+                  </pic:blipFill>
+                  <pic:spPr>
+                    <a:xfrm>
+                      <a:off x="0" y="0"/>
+                      <a:ext cx="3924456" cy="1423378"/>
+                    </a:xfrm>
+                    <a:prstGeom prst="rect"/>
+                    <a:ln/>
+                  </pic:spPr>
+                </pic:pic>
+              </a:graphicData>
+            </a:graphic>
+          </wp:inline>
+        </w:drawing>
+      </w:r>
+      <w:r>
+        <w:rPr>
+          <w:rtl w:val="0"/>
+        </w:rPr>
+      </w:r>
+    </w:p>
+    <w:p>
+      <w:pPr>
+        <w:spacing w:line="276.0005454545455" w:lineRule="auto"/>
+        <w:ind w:left="0" w:firstLine="0"/>
+        <w:jc w:val="center"/>
+        <w:rPr/>
+      </w:pPr>
+      <w:r>
+        <w:rPr>
+          <w:sz w:val="20"/>
+          <w:szCs w:val="20"/>
+          <w:rtl w:val="0"/>
+        </w:rPr>
+        <w:t xml:space="preserve">Figura 1 - Aluno e suas atribuições.</w:t>
+      </w:r>
+      <w:r>
+        <w:rPr>
+          <w:rtl w:val="0"/>
+        </w:rPr>
+      </w:r>
+    </w:p>
+    <w:p>
+      <w:pPr>
+        <w:spacing w:line="276.0005454545455" w:lineRule="auto"/>
+        <w:ind w:left="0" w:firstLine="0"/>
+        <w:rPr>
+          <w:b w:val="1"/>
+        </w:rPr>
+      </w:pPr>
+      <w:r>
+        <w:rPr>
+          <w:b w:val="1"/>
+          <w:rtl w:val="0"/>
+        </w:rPr>
+        <w:t xml:space="preserve">2.1.2. Monitores</w:t>
+      </w:r>
+    </w:p>
+    <w:p>
+      <w:pPr>
+        <w:spacing w:line="276.0005454545455" w:lineRule="auto"/>
+        <w:ind w:left="0" w:firstLine="0"/>
+        <w:rPr/>
+      </w:pPr>
+      <w:r>
+        <w:rPr>
+          <w:rtl w:val="0"/>
+        </w:rPr>
+      </w:r>
+    </w:p>
+    <w:p>
+      <w:pPr>
+        <w:spacing w:line="276.0005454545455" w:lineRule="auto"/>
+        <w:rPr/>
+      </w:pPr>
+      <w:r>
+        <w:rPr>
+          <w:rtl w:val="0"/>
+        </w:rPr>
+        <w:t xml:space="preserve">Os alunos monitores são responsáveis por dar aulas complementares às aulas ministradas pelos professores. Eles podem ajudar em atividades e na correção dos trabalhos propostos. Por se tratar de uma aula não obrigatória, costuma ser ministrada a um número menor de alunos, podendo ser registrada a presença destes.</w:t>
+      </w:r>
+    </w:p>
+    <w:p>
+      <w:pPr>
+        <w:spacing w:line="276.0005454545455" w:lineRule="auto"/>
+        <w:rPr/>
+      </w:pPr>
+      <w:r>
+        <w:rPr>
+          <w:rtl w:val="0"/>
+        </w:rPr>
+      </w:r>
+    </w:p>
+    <w:p>
+      <w:pPr>
+        <w:spacing w:line="276.0005454545455" w:lineRule="auto"/>
+        <w:rPr/>
+      </w:pPr>
+      <w:r>
+        <w:rPr>
+          <w:rtl w:val="0"/>
+        </w:rPr>
+        <w:t xml:space="preserve">No início de cada semestre, os monitores aprovados precisam comparecer a uma das reuniões de boas-vindas. A atividade pode fornecer um certificado de conclusão, com carga horária de sessenta horas, em nome do monitor. Para isso, é necessário desenvolver um relatório ao final do período de vigência da disciplina monitorada.</w:t>
+      </w:r>
+    </w:p>
+    <w:p>
+      <w:pPr>
+        <w:spacing w:line="276.0005454545455" w:lineRule="auto"/>
+        <w:rPr/>
+      </w:pPr>
+      <w:r>
+        <w:rPr>
+          <w:rtl w:val="0"/>
+        </w:rPr>
+      </w:r>
+    </w:p>
+    <w:p>
+      <w:pPr>
+        <w:spacing w:line="276.0005454545455" w:lineRule="auto"/>
+        <w:jc w:val="center"/>
+        <w:rPr/>
+      </w:pPr>
+      <w:r>
+        <w:rPr/>
+        <w:drawing>
+          <wp:inline distB="114300" distT="114300" distL="114300" distR="114300">
+            <wp:extent cx="3963825" cy="1684397"/>
+            <wp:effectExtent b="0" l="0" r="0" t="0"/>
+            <wp:docPr id="22" name="image19.png"/>
+            <a:graphic>
+              <a:graphicData uri="http://schemas.openxmlformats.org/drawingml/2006/picture">
+                <pic:pic>
+                  <pic:nvPicPr>
+                    <pic:cNvPr id="0" name="image19.png"/>
                     <pic:cNvPicPr preferRelativeResize="0"/>
                   </pic:nvPicPr>
                   <pic:blipFill>
@@ -4632,7 +4645,7 @@
                   <pic:spPr>
                     <a:xfrm>
                       <a:off x="0" y="0"/>
-                      <a:ext cx="4211475" cy="1536619"/>
+                      <a:ext cx="3963825" cy="1684397"/>
                     </a:xfrm>
                     <a:prstGeom prst="rect"/>
                     <a:ln/>
@@ -4652,7 +4665,6 @@
     <w:p>
       <w:pPr>
         <w:spacing w:line="276.0005454545455" w:lineRule="auto"/>
-        <w:ind w:left="0" w:firstLine="0"/>
         <w:jc w:val="center"/>
         <w:rPr>
           <w:sz w:val="20"/>
@@ -4665,14 +4677,16 @@
           <w:szCs w:val="20"/>
           <w:rtl w:val="0"/>
         </w:rPr>
-        <w:t xml:space="preserve">Figura 1 - Aluno e suas atribuições.</w:t>
+        <w:t xml:space="preserve">Figura 2 - Monitor e suas atribuições.</w:t>
       </w:r>
     </w:p>
     <w:p>
       <w:pPr>
         <w:spacing w:line="276.0005454545455" w:lineRule="auto"/>
-        <w:ind w:left="0" w:firstLine="0"/>
-        <w:rPr/>
+        <w:rPr>
+          <w:sz w:val="20"/>
+          <w:szCs w:val="20"/>
+        </w:rPr>
       </w:pPr>
       <w:r>
         <w:rPr>
@@ -4683,8 +4697,10 @@
     <w:p>
       <w:pPr>
         <w:spacing w:line="276.0005454545455" w:lineRule="auto"/>
-        <w:ind w:left="0" w:firstLine="0"/>
-        <w:rPr/>
+        <w:rPr>
+          <w:sz w:val="20"/>
+          <w:szCs w:val="20"/>
+        </w:rPr>
       </w:pPr>
       <w:r>
         <w:rPr>
@@ -4695,24 +4711,24 @@
     <w:p>
       <w:pPr>
         <w:spacing w:line="276.0005454545455" w:lineRule="auto"/>
-        <w:ind w:left="0" w:firstLine="0"/>
-        <w:rPr>
-          <w:b w:val="1"/>
-        </w:rPr>
-      </w:pPr>
-      <w:r>
-        <w:rPr>
-          <w:b w:val="1"/>
-          <w:rtl w:val="0"/>
-        </w:rPr>
-        <w:t xml:space="preserve">2.1.2. Monitores</w:t>
+        <w:rPr>
+          <w:b w:val="1"/>
+        </w:rPr>
+      </w:pPr>
+      <w:r>
+        <w:rPr>
+          <w:b w:val="1"/>
+          <w:rtl w:val="0"/>
+        </w:rPr>
+        <w:t xml:space="preserve">2.1.3. NAPSI</w:t>
       </w:r>
     </w:p>
     <w:p>
       <w:pPr>
         <w:spacing w:line="276.0005454545455" w:lineRule="auto"/>
-        <w:ind w:left="0" w:firstLine="0"/>
-        <w:rPr/>
+        <w:rPr>
+          <w:b w:val="1"/>
+        </w:rPr>
       </w:pPr>
       <w:r>
         <w:rPr>
@@ -4729,30 +4745,7 @@
         <w:rPr>
           <w:rtl w:val="0"/>
         </w:rPr>
-        <w:t xml:space="preserve">Os alunos monitores são responsáveis por dar aulas complementares às aulas ministradas pelos professores. Eles podem ajudar em atividades e na correção dos trabalhos propostos. Por se tratar de uma aula não obrigatória, costuma ser ministrada a um número menor de alunos, podendo ser registrada a presença destes.</w:t>
-      </w:r>
-    </w:p>
-    <w:p>
-      <w:pPr>
-        <w:spacing w:line="276.0005454545455" w:lineRule="auto"/>
-        <w:rPr/>
-      </w:pPr>
-      <w:r>
-        <w:rPr>
-          <w:rtl w:val="0"/>
-        </w:rPr>
-      </w:r>
-    </w:p>
-    <w:p>
-      <w:pPr>
-        <w:spacing w:line="276.0005454545455" w:lineRule="auto"/>
-        <w:rPr/>
-      </w:pPr>
-      <w:r>
-        <w:rPr>
-          <w:rtl w:val="0"/>
-        </w:rPr>
-        <w:t xml:space="preserve">No início de cada semestre, os monitores aprovados precisam comparecer a uma das reuniões de boas-vindas. A atividade pode fornecer um certificado de conclusão, com carga horária de sessenta horas, em nome do monitor. Para isso, é necessário desenvolver um relatório ao final do período de vigência da disciplina monitorada.</w:t>
+        <w:t xml:space="preserve">O NAPSI é a instituição responsável pela organização e gerenciamento da monitoria. A eles é atribuído, no início de um período letivo, a obtenção da lista de disciplinas que solicitam monitores, a criação do processo seletivo, a filtragem das inscrições e outras atividades relacionadas. Também cabe ao NAPSI a resolução de possíveis problemas, bem como a reserva de salas para as aulas da monitoria. Ao encerrar-se o semestre, o NAPSI recebe relatórios entregues pelos monitores e os analisa, ficando responsável pela burocracia existente em gerar o certificado da atividade.</w:t>
       </w:r>
     </w:p>
     <w:p>
@@ -4776,14 +4769,14 @@
         <w:rPr/>
         <w:drawing>
           <wp:inline distB="114300" distT="114300" distL="114300" distR="114300">
-            <wp:extent cx="4881083" cy="2087862"/>
+            <wp:extent cx="4170491" cy="2307671"/>
             <wp:effectExtent b="0" l="0" r="0" t="0"/>
-            <wp:docPr id="22" name="image24.png"/>
+            <wp:docPr id="15" name="image1.png"/>
             <a:graphic>
               <a:graphicData uri="http://schemas.openxmlformats.org/drawingml/2006/picture">
                 <pic:pic>
                   <pic:nvPicPr>
-                    <pic:cNvPr id="0" name="image24.png"/>
+                    <pic:cNvPr id="0" name="image1.png"/>
                     <pic:cNvPicPr preferRelativeResize="0"/>
                   </pic:nvPicPr>
                   <pic:blipFill>
@@ -4796,7 +4789,7 @@
                   <pic:spPr>
                     <a:xfrm>
                       <a:off x="0" y="0"/>
-                      <a:ext cx="4881083" cy="2087862"/>
+                      <a:ext cx="4170491" cy="2307671"/>
                     </a:xfrm>
                     <a:prstGeom prst="rect"/>
                     <a:ln/>
@@ -4828,7 +4821,7 @@
           <w:szCs w:val="20"/>
           <w:rtl w:val="0"/>
         </w:rPr>
-        <w:t xml:space="preserve">Figura 2 - Monitor e suas atribuições.</w:t>
+        <w:t xml:space="preserve">Figura 3 - NAPSI e suas atribuições.</w:t>
       </w:r>
     </w:p>
     <w:p>
@@ -4848,10 +4841,8 @@
     <w:p>
       <w:pPr>
         <w:spacing w:line="276.0005454545455" w:lineRule="auto"/>
-        <w:rPr>
-          <w:sz w:val="20"/>
-          <w:szCs w:val="20"/>
-        </w:rPr>
+        <w:ind w:left="0" w:firstLine="0"/>
+        <w:rPr/>
       </w:pPr>
       <w:r>
         <w:rPr>
@@ -4862,24 +4853,24 @@
     <w:p>
       <w:pPr>
         <w:spacing w:line="276.0005454545455" w:lineRule="auto"/>
-        <w:rPr>
-          <w:b w:val="1"/>
-        </w:rPr>
-      </w:pPr>
-      <w:r>
-        <w:rPr>
-          <w:b w:val="1"/>
-          <w:rtl w:val="0"/>
-        </w:rPr>
-        <w:t xml:space="preserve">2.1.3. NAPSI</w:t>
+        <w:ind w:left="0" w:firstLine="0"/>
+        <w:rPr>
+          <w:b w:val="1"/>
+        </w:rPr>
+      </w:pPr>
+      <w:r>
+        <w:rPr>
+          <w:b w:val="1"/>
+          <w:rtl w:val="0"/>
+        </w:rPr>
+        <w:t xml:space="preserve">2.1.4. Professores</w:t>
       </w:r>
     </w:p>
     <w:p>
       <w:pPr>
         <w:spacing w:line="276.0005454545455" w:lineRule="auto"/>
-        <w:rPr>
-          <w:b w:val="1"/>
-        </w:rPr>
+        <w:ind w:left="0" w:firstLine="0"/>
+        <w:rPr/>
       </w:pPr>
       <w:r>
         <w:rPr>
@@ -4890,18 +4881,20 @@
     <w:p>
       <w:pPr>
         <w:spacing w:line="276.0005454545455" w:lineRule="auto"/>
-        <w:rPr/>
-      </w:pPr>
-      <w:r>
-        <w:rPr>
-          <w:rtl w:val="0"/>
-        </w:rPr>
-        <w:t xml:space="preserve">O NAPSI é a instituição responsável pela organização e gerenciamento da monitoria. A eles é atribuído, no início de um período letivo, a obtenção da lista de disciplinas que solicitam monitores, a criação do processo seletivo, a filtragem das inscrições e outras atividades relacionadas. Também cabe ao NAPSI a resolução de possíveis problemas, bem como a reserva de salas para as aulas da monitoria. Ao encerrar-se o semestre, o NAPSI recebe relatórios entregues pelos monitores e os analisa, ficando responsável pela burocracia existente em gerar o certificado da atividade.</w:t>
+        <w:ind w:left="0" w:firstLine="0"/>
+        <w:rPr/>
+      </w:pPr>
+      <w:r>
+        <w:rPr>
+          <w:rtl w:val="0"/>
+        </w:rPr>
+        <w:t xml:space="preserve">Os professores são os docentes regulares da universidade. Um professor, ao achar propício, pode solicitar um ou mais monitores, dependendo de alguns critérios, para uma ou mais de suas disciplinas. Ao selecionar os candidatos que deseja, o professor fica responsável por repassar ao aluno as informações necessárias e suas preferências em relação à monitoria. Durante o exercício, ele pode consultar a ATA de presença das aulas, se comunicar com o NAPSI e solicitar o cancelamento de uma monitoria. Ao final, cabe ao professor assinar o relatório do monitor, sendo essa condição necessária para a entrega do certificado.</w:t>
       </w:r>
     </w:p>
     <w:p>
       <w:pPr>
         <w:spacing w:line="276.0005454545455" w:lineRule="auto"/>
+        <w:ind w:left="0" w:firstLine="0"/>
         <w:rPr/>
       </w:pPr>
       <w:r>
@@ -4913,6 +4906,7 @@
     <w:p>
       <w:pPr>
         <w:spacing w:line="276.0005454545455" w:lineRule="auto"/>
+        <w:ind w:left="0" w:firstLine="0"/>
         <w:jc w:val="center"/>
         <w:rPr/>
       </w:pPr>
@@ -4920,14 +4914,14 @@
         <w:rPr/>
         <w:drawing>
           <wp:inline distB="114300" distT="114300" distL="114300" distR="114300">
-            <wp:extent cx="5089918" cy="2979702"/>
+            <wp:extent cx="4178138" cy="1774784"/>
             <wp:effectExtent b="0" l="0" r="0" t="0"/>
-            <wp:docPr id="15" name="image2.png"/>
+            <wp:docPr id="11" name="image11.png"/>
             <a:graphic>
               <a:graphicData uri="http://schemas.openxmlformats.org/drawingml/2006/picture">
                 <pic:pic>
                   <pic:nvPicPr>
-                    <pic:cNvPr id="0" name="image2.png"/>
+                    <pic:cNvPr id="0" name="image11.png"/>
                     <pic:cNvPicPr preferRelativeResize="0"/>
                   </pic:nvPicPr>
                   <pic:blipFill>
@@ -4940,152 +4934,7 @@
                   <pic:spPr>
                     <a:xfrm>
                       <a:off x="0" y="0"/>
-                      <a:ext cx="5089918" cy="2979702"/>
-                    </a:xfrm>
-                    <a:prstGeom prst="rect"/>
-                    <a:ln/>
-                  </pic:spPr>
-                </pic:pic>
-              </a:graphicData>
-            </a:graphic>
-          </wp:inline>
-        </w:drawing>
-      </w:r>
-      <w:r>
-        <w:rPr>
-          <w:rtl w:val="0"/>
-        </w:rPr>
-      </w:r>
-    </w:p>
-    <w:p>
-      <w:pPr>
-        <w:spacing w:line="276.0005454545455" w:lineRule="auto"/>
-        <w:jc w:val="center"/>
-        <w:rPr>
-          <w:sz w:val="20"/>
-          <w:szCs w:val="20"/>
-        </w:rPr>
-      </w:pPr>
-      <w:r>
-        <w:rPr>
-          <w:sz w:val="20"/>
-          <w:szCs w:val="20"/>
-          <w:rtl w:val="0"/>
-        </w:rPr>
-        <w:t xml:space="preserve">Figura 3 - NAPSI e suas atribuições.</w:t>
-      </w:r>
-    </w:p>
-    <w:p>
-      <w:pPr>
-        <w:spacing w:line="276.0005454545455" w:lineRule="auto"/>
-        <w:rPr>
-          <w:sz w:val="20"/>
-          <w:szCs w:val="20"/>
-        </w:rPr>
-      </w:pPr>
-      <w:r>
-        <w:rPr>
-          <w:rtl w:val="0"/>
-        </w:rPr>
-      </w:r>
-    </w:p>
-    <w:p>
-      <w:pPr>
-        <w:spacing w:line="276.0005454545455" w:lineRule="auto"/>
-        <w:ind w:left="0" w:firstLine="0"/>
-        <w:rPr/>
-      </w:pPr>
-      <w:r>
-        <w:rPr>
-          <w:rtl w:val="0"/>
-        </w:rPr>
-      </w:r>
-    </w:p>
-    <w:p>
-      <w:pPr>
-        <w:spacing w:line="276.0005454545455" w:lineRule="auto"/>
-        <w:ind w:left="0" w:firstLine="0"/>
-        <w:rPr>
-          <w:b w:val="1"/>
-        </w:rPr>
-      </w:pPr>
-      <w:r>
-        <w:rPr>
-          <w:b w:val="1"/>
-          <w:rtl w:val="0"/>
-        </w:rPr>
-        <w:t xml:space="preserve">2.1.4. Professores</w:t>
-      </w:r>
-    </w:p>
-    <w:p>
-      <w:pPr>
-        <w:spacing w:line="276.0005454545455" w:lineRule="auto"/>
-        <w:ind w:left="0" w:firstLine="0"/>
-        <w:rPr/>
-      </w:pPr>
-      <w:r>
-        <w:rPr>
-          <w:rtl w:val="0"/>
-        </w:rPr>
-      </w:r>
-    </w:p>
-    <w:p>
-      <w:pPr>
-        <w:spacing w:line="276.0005454545455" w:lineRule="auto"/>
-        <w:ind w:left="0" w:firstLine="0"/>
-        <w:rPr/>
-      </w:pPr>
-      <w:r>
-        <w:rPr>
-          <w:rtl w:val="0"/>
-        </w:rPr>
-        <w:t xml:space="preserve">Os professores são os docentes regulares da universidade. Um professor, ao achar propício, pode solicitar um ou mais monitores, dependendo de alguns critérios, para uma ou mais de suas disciplinas. Ao selecionar os candidatos que deseja, o professor fica responsável por repassar ao aluno as informações necessárias e suas preferências em relação à monitoria. Durante o exercício, ele pode consultar a ATA de presença das aulas, se comunicar com o NAPSI e solicitar o cancelamento de uma monitoria. Ao final, cabe ao professor assinar o relatório do monitor, sendo essa condição necessária para a entrega do certificado.</w:t>
-      </w:r>
-    </w:p>
-    <w:p>
-      <w:pPr>
-        <w:spacing w:line="276.0005454545455" w:lineRule="auto"/>
-        <w:ind w:left="0" w:firstLine="0"/>
-        <w:rPr/>
-      </w:pPr>
-      <w:r>
-        <w:rPr>
-          <w:rtl w:val="0"/>
-        </w:rPr>
-      </w:r>
-    </w:p>
-    <w:p>
-      <w:pPr>
-        <w:spacing w:line="276.0005454545455" w:lineRule="auto"/>
-        <w:ind w:left="0" w:firstLine="0"/>
-        <w:jc w:val="center"/>
-        <w:rPr/>
-      </w:pPr>
-      <w:r>
-        <w:rPr/>
-        <w:drawing>
-          <wp:inline distB="114300" distT="114300" distL="114300" distR="114300">
-            <wp:extent cx="4442933" cy="1889416"/>
-            <wp:effectExtent b="0" l="0" r="0" t="0"/>
-            <wp:docPr id="11" name="image3.png"/>
-            <a:graphic>
-              <a:graphicData uri="http://schemas.openxmlformats.org/drawingml/2006/picture">
-                <pic:pic>
-                  <pic:nvPicPr>
-                    <pic:cNvPr id="0" name="image3.png"/>
-                    <pic:cNvPicPr preferRelativeResize="0"/>
-                  </pic:nvPicPr>
-                  <pic:blipFill>
-                    <a:blip r:embed="rId10"/>
-                    <a:srcRect b="0" l="0" r="0" t="0"/>
-                    <a:stretch>
-                      <a:fillRect/>
-                    </a:stretch>
-                  </pic:blipFill>
-                  <pic:spPr>
-                    <a:xfrm>
-                      <a:off x="0" y="0"/>
-                      <a:ext cx="4442933" cy="1889416"/>
+                      <a:ext cx="4178138" cy="1774784"/>
                     </a:xfrm>
                     <a:prstGeom prst="rect"/>
                     <a:ln/>
@@ -5214,7 +5063,7 @@
                     <pic:cNvPicPr preferRelativeResize="0"/>
                   </pic:nvPicPr>
                   <pic:blipFill>
-                    <a:blip r:embed="rId11"/>
+                    <a:blip r:embed="rId10"/>
                     <a:srcRect b="1764" l="3034" r="3397" t="4688"/>
                     <a:stretch>
                       <a:fillRect/>
@@ -5428,16 +5277,16 @@
           <wp:inline distB="114300" distT="114300" distL="114300" distR="114300">
             <wp:extent cx="5731200" cy="1054100"/>
             <wp:effectExtent b="0" l="0" r="0" t="0"/>
-            <wp:docPr id="4" name="image9.png"/>
+            <wp:docPr id="4" name="image2.png"/>
             <a:graphic>
               <a:graphicData uri="http://schemas.openxmlformats.org/drawingml/2006/picture">
                 <pic:pic>
                   <pic:nvPicPr>
-                    <pic:cNvPr id="0" name="image9.png"/>
+                    <pic:cNvPr id="0" name="image2.png"/>
                     <pic:cNvPicPr preferRelativeResize="0"/>
                   </pic:nvPicPr>
                   <pic:blipFill>
-                    <a:blip r:embed="rId12"/>
+                    <a:blip r:embed="rId11"/>
                     <a:srcRect b="0" l="0" r="0" t="0"/>
                     <a:stretch>
                       <a:fillRect/>
@@ -5579,16 +5428,16 @@
           <wp:inline distB="114300" distT="114300" distL="114300" distR="114300">
             <wp:extent cx="5731200" cy="1092200"/>
             <wp:effectExtent b="0" l="0" r="0" t="0"/>
-            <wp:docPr id="23" name="image21.png"/>
+            <wp:docPr id="23" name="image25.png"/>
             <a:graphic>
               <a:graphicData uri="http://schemas.openxmlformats.org/drawingml/2006/picture">
                 <pic:pic>
                   <pic:nvPicPr>
-                    <pic:cNvPr id="0" name="image21.png"/>
+                    <pic:cNvPr id="0" name="image25.png"/>
                     <pic:cNvPicPr preferRelativeResize="0"/>
                   </pic:nvPicPr>
                   <pic:blipFill>
-                    <a:blip r:embed="rId13"/>
+                    <a:blip r:embed="rId12"/>
                     <a:srcRect b="0" l="0" r="0" t="0"/>
                     <a:stretch>
                       <a:fillRect/>
@@ -5719,16 +5568,16 @@
           <wp:inline distB="114300" distT="114300" distL="114300" distR="114300">
             <wp:extent cx="5731200" cy="1143000"/>
             <wp:effectExtent b="0" l="0" r="0" t="0"/>
-            <wp:docPr id="7" name="image15.png"/>
+            <wp:docPr id="7" name="image4.png"/>
             <a:graphic>
               <a:graphicData uri="http://schemas.openxmlformats.org/drawingml/2006/picture">
                 <pic:pic>
                   <pic:nvPicPr>
-                    <pic:cNvPr id="0" name="image15.png"/>
+                    <pic:cNvPr id="0" name="image4.png"/>
                     <pic:cNvPicPr preferRelativeResize="0"/>
                   </pic:nvPicPr>
                   <pic:blipFill>
-                    <a:blip r:embed="rId14"/>
+                    <a:blip r:embed="rId13"/>
                     <a:srcRect b="0" l="0" r="0" t="0"/>
                     <a:stretch>
                       <a:fillRect/>
@@ -5874,16 +5723,16 @@
           <wp:inline distB="114300" distT="114300" distL="114300" distR="114300">
             <wp:extent cx="5731200" cy="1282700"/>
             <wp:effectExtent b="0" l="0" r="0" t="0"/>
-            <wp:docPr id="8" name="image5.png"/>
+            <wp:docPr id="8" name="image3.png"/>
             <a:graphic>
               <a:graphicData uri="http://schemas.openxmlformats.org/drawingml/2006/picture">
                 <pic:pic>
                   <pic:nvPicPr>
-                    <pic:cNvPr id="0" name="image5.png"/>
+                    <pic:cNvPr id="0" name="image3.png"/>
                     <pic:cNvPicPr preferRelativeResize="0"/>
                   </pic:nvPicPr>
                   <pic:blipFill>
-                    <a:blip r:embed="rId15"/>
+                    <a:blip r:embed="rId14"/>
                     <a:srcRect b="0" l="0" r="0" t="0"/>
                     <a:stretch>
                       <a:fillRect/>
@@ -6029,16 +5878,16 @@
           <wp:inline distB="114300" distT="114300" distL="114300" distR="114300">
             <wp:extent cx="5731200" cy="1397000"/>
             <wp:effectExtent b="0" l="0" r="0" t="0"/>
-            <wp:docPr id="17" name="image10.png"/>
+            <wp:docPr id="17" name="image20.png"/>
             <a:graphic>
               <a:graphicData uri="http://schemas.openxmlformats.org/drawingml/2006/picture">
                 <pic:pic>
                   <pic:nvPicPr>
-                    <pic:cNvPr id="0" name="image10.png"/>
+                    <pic:cNvPr id="0" name="image20.png"/>
                     <pic:cNvPicPr preferRelativeResize="0"/>
                   </pic:nvPicPr>
                   <pic:blipFill>
-                    <a:blip r:embed="rId16"/>
+                    <a:blip r:embed="rId15"/>
                     <a:srcRect b="0" l="0" r="0" t="0"/>
                     <a:stretch>
                       <a:fillRect/>
@@ -6174,16 +6023,16 @@
           <wp:inline distB="114300" distT="114300" distL="114300" distR="114300">
             <wp:extent cx="5560810" cy="3214688"/>
             <wp:effectExtent b="0" l="0" r="0" t="0"/>
-            <wp:docPr id="19" name="image25.png"/>
+            <wp:docPr id="19" name="image15.png"/>
             <a:graphic>
               <a:graphicData uri="http://schemas.openxmlformats.org/drawingml/2006/picture">
                 <pic:pic>
                   <pic:nvPicPr>
-                    <pic:cNvPr id="0" name="image25.png"/>
+                    <pic:cNvPr id="0" name="image15.png"/>
                     <pic:cNvPicPr preferRelativeResize="0"/>
                   </pic:nvPicPr>
                   <pic:blipFill>
-                    <a:blip r:embed="rId17"/>
+                    <a:blip r:embed="rId16"/>
                     <a:srcRect b="0" l="0" r="0" t="0"/>
                     <a:stretch>
                       <a:fillRect/>
@@ -6302,16 +6151,16 @@
           <wp:inline distB="114300" distT="114300" distL="114300" distR="114300">
             <wp:extent cx="5731200" cy="3238500"/>
             <wp:effectExtent b="0" l="0" r="0" t="0"/>
-            <wp:docPr id="6" name="image1.png"/>
+            <wp:docPr id="6" name="image10.png"/>
             <a:graphic>
               <a:graphicData uri="http://schemas.openxmlformats.org/drawingml/2006/picture">
                 <pic:pic>
                   <pic:nvPicPr>
-                    <pic:cNvPr id="0" name="image1.png"/>
+                    <pic:cNvPr id="0" name="image10.png"/>
                     <pic:cNvPicPr preferRelativeResize="0"/>
                   </pic:nvPicPr>
                   <pic:blipFill>
-                    <a:blip r:embed="rId18"/>
+                    <a:blip r:embed="rId17"/>
                     <a:srcRect b="0" l="0" r="0" t="0"/>
                     <a:stretch>
                       <a:fillRect/>
@@ -6451,16 +6300,16 @@
           <wp:inline distB="114300" distT="114300" distL="114300" distR="114300">
             <wp:extent cx="5681663" cy="2746451"/>
             <wp:effectExtent b="0" l="0" r="0" t="0"/>
-            <wp:docPr id="9" name="image8.png"/>
+            <wp:docPr id="9" name="image6.png"/>
             <a:graphic>
               <a:graphicData uri="http://schemas.openxmlformats.org/drawingml/2006/picture">
                 <pic:pic>
                   <pic:nvPicPr>
-                    <pic:cNvPr id="0" name="image8.png"/>
+                    <pic:cNvPr id="0" name="image6.png"/>
                     <pic:cNvPicPr preferRelativeResize="0"/>
                   </pic:nvPicPr>
                   <pic:blipFill>
-                    <a:blip r:embed="rId19"/>
+                    <a:blip r:embed="rId18"/>
                     <a:srcRect b="0" l="0" r="0" t="0"/>
                     <a:stretch>
                       <a:fillRect/>
@@ -6583,7 +6432,7 @@
                     <pic:cNvPicPr preferRelativeResize="0"/>
                   </pic:nvPicPr>
                   <pic:blipFill>
-                    <a:blip r:embed="rId20"/>
+                    <a:blip r:embed="rId19"/>
                     <a:srcRect b="3797" l="1876" r="3156" t="3375"/>
                     <a:stretch>
                       <a:fillRect/>
@@ -15481,7 +15330,7 @@
         <w:rPr>
           <w:rtl w:val="0"/>
         </w:rPr>
-        <w:t xml:space="preserve">As entidades são representações dadas pelo sistema para elementos reais importantes no contexto de negócios. Por exemplo, a monitoria faz uso de certificados. Um certificado é uma entidade do sistema: ele possui dados e operações atrelados a ele, e também trata-se de uma classificação dos muitos certificados individuais de cada aluno. Nos diagramas, serão as caixas com “&lt;&lt;entity&gt;&gt;” escrito ou os ícones:</w:t>
+        <w:t xml:space="preserve">As entidades são representações dadas pelo sistema para elementos reais importantes no contexto de negócios. Por exemplo, a monitoria faz uso de certificados. Um certificado é uma entidade do sistema: ele possui dados e operações atrelados a ele, e também trata-se de uma classificação dos muitos certificados individuais de cada aluno. Nos diagramas, serão as caixas com “&lt;&lt;entity&gt;&gt;” escrito.</w:t>
       </w:r>
     </w:p>
     <w:p>
@@ -15766,16 +15615,16 @@
           <wp:inline distB="114300" distT="114300" distL="114300" distR="114300">
             <wp:extent cx="5825311" cy="4570186"/>
             <wp:effectExtent b="0" l="0" r="0" t="0"/>
-            <wp:docPr id="13" name="image6.png"/>
+            <wp:docPr id="13" name="image21.png"/>
             <a:graphic>
               <a:graphicData uri="http://schemas.openxmlformats.org/drawingml/2006/picture">
                 <pic:pic>
                   <pic:nvPicPr>
-                    <pic:cNvPr id="0" name="image6.png"/>
+                    <pic:cNvPr id="0" name="image21.png"/>
                     <pic:cNvPicPr preferRelativeResize="0"/>
                   </pic:nvPicPr>
                   <pic:blipFill>
-                    <a:blip r:embed="rId21"/>
+                    <a:blip r:embed="rId20"/>
                     <a:srcRect b="2883" l="1827" r="1661" t="4779"/>
                     <a:stretch>
                       <a:fillRect/>
@@ -15804,16 +15653,42 @@
     <w:p>
       <w:pPr>
         <w:jc w:val="center"/>
-        <w:rPr/>
-      </w:pPr>
-      <w:r>
         <w:rPr>
           <w:sz w:val="20"/>
           <w:szCs w:val="20"/>
+        </w:rPr>
+      </w:pPr>
+      <w:r>
+        <w:rPr>
+          <w:sz w:val="20"/>
+          <w:szCs w:val="20"/>
           <w:rtl w:val="0"/>
         </w:rPr>
         <w:t xml:space="preserve">Figura 14 - Análise de Ofertar Disciplina.</w:t>
       </w:r>
+    </w:p>
+    <w:p>
+      <w:pPr>
+        <w:jc w:val="center"/>
+        <w:rPr>
+          <w:sz w:val="20"/>
+          <w:szCs w:val="20"/>
+        </w:rPr>
+      </w:pPr>
+      <w:r>
+        <w:rPr>
+          <w:rtl w:val="0"/>
+        </w:rPr>
+      </w:r>
+    </w:p>
+    <w:p>
+      <w:pPr>
+        <w:jc w:val="center"/>
+        <w:rPr>
+          <w:sz w:val="20"/>
+          <w:szCs w:val="20"/>
+        </w:rPr>
+      </w:pPr>
       <w:r>
         <w:rPr>
           <w:rtl w:val="0"/>
@@ -15860,16 +15735,16 @@
           <wp:inline distB="114300" distT="114300" distL="114300" distR="114300">
             <wp:extent cx="5824190" cy="2283237"/>
             <wp:effectExtent b="0" l="0" r="0" t="0"/>
-            <wp:docPr id="3" name="image17.png"/>
+            <wp:docPr id="3" name="image18.png"/>
             <a:graphic>
               <a:graphicData uri="http://schemas.openxmlformats.org/drawingml/2006/picture">
                 <pic:pic>
                   <pic:nvPicPr>
-                    <pic:cNvPr id="0" name="image17.png"/>
+                    <pic:cNvPr id="0" name="image18.png"/>
                     <pic:cNvPicPr preferRelativeResize="0"/>
                   </pic:nvPicPr>
                   <pic:blipFill>
-                    <a:blip r:embed="rId22"/>
+                    <a:blip r:embed="rId21"/>
                     <a:srcRect b="5727" l="1162" r="4152" t="12219"/>
                     <a:stretch>
                       <a:fillRect/>
@@ -15993,16 +15868,16 @@
           <wp:inline distB="114300" distT="114300" distL="114300" distR="114300">
             <wp:extent cx="5731200" cy="2260600"/>
             <wp:effectExtent b="0" l="0" r="0" t="0"/>
-            <wp:docPr id="10" name="image4.png"/>
+            <wp:docPr id="10" name="image5.png"/>
             <a:graphic>
               <a:graphicData uri="http://schemas.openxmlformats.org/drawingml/2006/picture">
                 <pic:pic>
                   <pic:nvPicPr>
-                    <pic:cNvPr id="0" name="image4.png"/>
+                    <pic:cNvPr id="0" name="image5.png"/>
                     <pic:cNvPicPr preferRelativeResize="0"/>
                   </pic:nvPicPr>
                   <pic:blipFill>
-                    <a:blip r:embed="rId23"/>
+                    <a:blip r:embed="rId22"/>
                     <a:srcRect b="0" l="0" r="0" t="0"/>
                     <a:stretch>
                       <a:fillRect/>
@@ -16106,16 +15981,16 @@
           <wp:inline distB="114300" distT="114300" distL="114300" distR="114300">
             <wp:extent cx="5731200" cy="2540000"/>
             <wp:effectExtent b="0" l="0" r="0" t="0"/>
-            <wp:docPr id="18" name="image7.png"/>
+            <wp:docPr id="18" name="image13.png"/>
             <a:graphic>
               <a:graphicData uri="http://schemas.openxmlformats.org/drawingml/2006/picture">
                 <pic:pic>
                   <pic:nvPicPr>
-                    <pic:cNvPr id="0" name="image7.png"/>
+                    <pic:cNvPr id="0" name="image13.png"/>
                     <pic:cNvPicPr preferRelativeResize="0"/>
                   </pic:nvPicPr>
                   <pic:blipFill>
-                    <a:blip r:embed="rId24"/>
+                    <a:blip r:embed="rId23"/>
                     <a:srcRect b="0" l="0" r="0" t="0"/>
                     <a:stretch>
                       <a:fillRect/>
@@ -16314,35 +16189,7 @@
     </w:p>
     <w:p>
       <w:pPr>
-        <w:jc w:val="center"/>
-        <w:rPr>
-          <w:sz w:val="20"/>
-          <w:szCs w:val="20"/>
-        </w:rPr>
-      </w:pPr>
-      <w:r>
-        <w:rPr>
-          <w:rtl w:val="0"/>
-        </w:rPr>
-      </w:r>
-    </w:p>
-    <w:p>
-      <w:pPr>
         <w:jc w:val="left"/>
-        <w:rPr>
-          <w:sz w:val="20"/>
-          <w:szCs w:val="20"/>
-        </w:rPr>
-      </w:pPr>
-      <w:r>
-        <w:rPr>
-          <w:rtl w:val="0"/>
-        </w:rPr>
-      </w:r>
-    </w:p>
-    <w:p>
-      <w:pPr>
-        <w:jc w:val="center"/>
         <w:rPr>
           <w:sz w:val="20"/>
           <w:szCs w:val="20"/>
@@ -16395,16 +16242,16 @@
           <wp:inline distB="114300" distT="114300" distL="114300" distR="114300">
             <wp:extent cx="5731200" cy="1866900"/>
             <wp:effectExtent b="0" l="0" r="0" t="0"/>
-            <wp:docPr id="2" name="image12.png"/>
+            <wp:docPr id="2" name="image17.png"/>
             <a:graphic>
               <a:graphicData uri="http://schemas.openxmlformats.org/drawingml/2006/picture">
                 <pic:pic>
                   <pic:nvPicPr>
-                    <pic:cNvPr id="0" name="image12.png"/>
+                    <pic:cNvPr id="0" name="image17.png"/>
                     <pic:cNvPicPr preferRelativeResize="0"/>
                   </pic:nvPicPr>
                   <pic:blipFill>
-                    <a:blip r:embed="rId25"/>
+                    <a:blip r:embed="rId24"/>
                     <a:srcRect b="0" l="0" r="0" t="0"/>
                     <a:stretch>
                       <a:fillRect/>
@@ -16506,16 +16353,16 @@
           <wp:inline distB="114300" distT="114300" distL="114300" distR="114300">
             <wp:extent cx="5605463" cy="2039196"/>
             <wp:effectExtent b="0" l="0" r="0" t="0"/>
-            <wp:docPr id="12" name="image20.png"/>
+            <wp:docPr id="12" name="image12.png"/>
             <a:graphic>
               <a:graphicData uri="http://schemas.openxmlformats.org/drawingml/2006/picture">
                 <pic:pic>
                   <pic:nvPicPr>
-                    <pic:cNvPr id="0" name="image20.png"/>
+                    <pic:cNvPr id="0" name="image12.png"/>
                     <pic:cNvPicPr preferRelativeResize="0"/>
                   </pic:nvPicPr>
                   <pic:blipFill>
-                    <a:blip r:embed="rId26"/>
+                    <a:blip r:embed="rId25"/>
                     <a:srcRect b="0" l="0" r="0" t="0"/>
                     <a:stretch>
                       <a:fillRect/>
@@ -16599,16 +16446,16 @@
           <wp:inline distB="114300" distT="114300" distL="114300" distR="114300">
             <wp:extent cx="5519738" cy="2381613"/>
             <wp:effectExtent b="0" l="0" r="0" t="0"/>
-            <wp:docPr id="14" name="image11.png"/>
+            <wp:docPr id="14" name="image7.png"/>
             <a:graphic>
               <a:graphicData uri="http://schemas.openxmlformats.org/drawingml/2006/picture">
                 <pic:pic>
                   <pic:nvPicPr>
-                    <pic:cNvPr id="0" name="image11.png"/>
+                    <pic:cNvPr id="0" name="image7.png"/>
                     <pic:cNvPicPr preferRelativeResize="0"/>
                   </pic:nvPicPr>
                   <pic:blipFill>
-                    <a:blip r:embed="rId27"/>
+                    <a:blip r:embed="rId26"/>
                     <a:srcRect b="0" l="0" r="0" t="0"/>
                     <a:stretch>
                       <a:fillRect/>
@@ -16653,34 +16500,6 @@
     </w:p>
     <w:p>
       <w:pPr>
-        <w:jc w:val="center"/>
-        <w:rPr>
-          <w:sz w:val="20"/>
-          <w:szCs w:val="20"/>
-        </w:rPr>
-      </w:pPr>
-      <w:r>
-        <w:rPr>
-          <w:rtl w:val="0"/>
-        </w:rPr>
-      </w:r>
-    </w:p>
-    <w:p>
-      <w:pPr>
-        <w:jc w:val="center"/>
-        <w:rPr>
-          <w:sz w:val="20"/>
-          <w:szCs w:val="20"/>
-        </w:rPr>
-      </w:pPr>
-      <w:r>
-        <w:rPr>
-          <w:rtl w:val="0"/>
-        </w:rPr>
-      </w:r>
-    </w:p>
-    <w:p>
-      <w:pPr>
         <w:rPr>
           <w:b w:val="1"/>
         </w:rPr>
@@ -16713,16 +16532,16 @@
           <wp:inline distB="114300" distT="114300" distL="114300" distR="114300">
             <wp:extent cx="5731200" cy="1676400"/>
             <wp:effectExtent b="0" l="0" r="0" t="0"/>
-            <wp:docPr id="21" name="image18.png"/>
+            <wp:docPr id="21" name="image24.png"/>
             <a:graphic>
               <a:graphicData uri="http://schemas.openxmlformats.org/drawingml/2006/picture">
                 <pic:pic>
                   <pic:nvPicPr>
-                    <pic:cNvPr id="0" name="image18.png"/>
+                    <pic:cNvPr id="0" name="image24.png"/>
                     <pic:cNvPicPr preferRelativeResize="0"/>
                   </pic:nvPicPr>
                   <pic:blipFill>
-                    <a:blip r:embed="rId28"/>
+                    <a:blip r:embed="rId27"/>
                     <a:srcRect b="0" l="0" r="0" t="0"/>
                     <a:stretch>
                       <a:fillRect/>
@@ -16817,7 +16636,7 @@
                     <pic:cNvPicPr preferRelativeResize="0"/>
                   </pic:nvPicPr>
                   <pic:blipFill>
-                    <a:blip r:embed="rId29"/>
+                    <a:blip r:embed="rId28"/>
                     <a:srcRect b="0" l="0" r="0" t="0"/>
                     <a:stretch>
                       <a:fillRect/>
@@ -16907,16 +16726,16 @@
           <wp:inline distB="114300" distT="114300" distL="114300" distR="114300">
             <wp:extent cx="6090065" cy="2195513"/>
             <wp:effectExtent b="0" l="0" r="0" t="0"/>
-            <wp:docPr id="1" name="image13.png"/>
+            <wp:docPr id="1" name="image9.png"/>
             <a:graphic>
               <a:graphicData uri="http://schemas.openxmlformats.org/drawingml/2006/picture">
                 <pic:pic>
                   <pic:nvPicPr>
-                    <pic:cNvPr id="0" name="image13.png"/>
+                    <pic:cNvPr id="0" name="image9.png"/>
                     <pic:cNvPicPr preferRelativeResize="0"/>
                   </pic:nvPicPr>
                   <pic:blipFill>
-                    <a:blip r:embed="rId30"/>
+                    <a:blip r:embed="rId29"/>
                     <a:srcRect b="11290" l="5315" r="2990" t="8467"/>
                     <a:stretch>
                       <a:fillRect/>
@@ -16989,7 +16808,7 @@
     </w:p>
     <w:p>
       <w:pPr>
-        <w:jc w:val="center"/>
+        <w:jc w:val="left"/>
         <w:rPr>
           <w:sz w:val="20"/>
           <w:szCs w:val="20"/>
@@ -17003,20 +16822,6 @@
     </w:p>
     <w:p>
       <w:pPr>
-        <w:jc w:val="left"/>
-        <w:rPr>
-          <w:sz w:val="20"/>
-          <w:szCs w:val="20"/>
-        </w:rPr>
-      </w:pPr>
-      <w:r>
-        <w:rPr>
-          <w:rtl w:val="0"/>
-        </w:rPr>
-      </w:r>
-    </w:p>
-    <w:p>
-      <w:pPr>
         <w:rPr>
           <w:b w:val="1"/>
         </w:rPr>
@@ -17041,18 +16846,18 @@
         </w:rPr>
         <w:drawing>
           <wp:inline distB="114300" distT="114300" distL="114300" distR="114300">
-            <wp:extent cx="6396038" cy="3070523"/>
+            <wp:extent cx="6127204" cy="2938463"/>
             <wp:effectExtent b="0" l="0" r="0" t="0"/>
-            <wp:docPr id="20" name="image19.png"/>
+            <wp:docPr id="20" name="image14.png"/>
             <a:graphic>
               <a:graphicData uri="http://schemas.openxmlformats.org/drawingml/2006/picture">
                 <pic:pic>
                   <pic:nvPicPr>
-                    <pic:cNvPr id="0" name="image19.png"/>
+                    <pic:cNvPr id="0" name="image14.png"/>
                     <pic:cNvPicPr preferRelativeResize="0"/>
                   </pic:nvPicPr>
                   <pic:blipFill>
-                    <a:blip r:embed="rId31"/>
+                    <a:blip r:embed="rId30"/>
                     <a:srcRect b="0" l="0" r="0" t="0"/>
                     <a:stretch>
                       <a:fillRect/>
@@ -17061,7 +16866,7 @@
                   <pic:spPr>
                     <a:xfrm>
                       <a:off x="0" y="0"/>
-                      <a:ext cx="6396038" cy="3070523"/>
+                      <a:ext cx="6127204" cy="2938463"/>
                     </a:xfrm>
                     <a:prstGeom prst="rect"/>
                     <a:ln/>

</xml_diff>

<commit_message>
+ analises e diagramas, cont doc
</commit_message>
<xml_diff>
--- a/docs/Documento de Requisitos - SisMonitoria.docx
+++ b/docs/Documento de Requisitos - SisMonitoria.docx
@@ -4518,12 +4518,12 @@
           <wp:inline distB="114300" distT="114300" distL="114300" distR="114300">
             <wp:extent cx="3924456" cy="1423378"/>
             <wp:effectExtent b="0" l="0" r="0" t="0"/>
-            <wp:docPr id="16" name="image12.png"/>
+            <wp:docPr id="19" name="image2.png"/>
             <a:graphic>
               <a:graphicData uri="http://schemas.openxmlformats.org/drawingml/2006/picture">
                 <pic:pic>
                   <pic:nvPicPr>
-                    <pic:cNvPr id="0" name="image12.png"/>
+                    <pic:cNvPr id="0" name="image2.png"/>
                     <pic:cNvPicPr preferRelativeResize="0"/>
                   </pic:nvPicPr>
                   <pic:blipFill>
@@ -4650,12 +4650,12 @@
           <wp:inline distB="114300" distT="114300" distL="114300" distR="114300">
             <wp:extent cx="3963825" cy="1684397"/>
             <wp:effectExtent b="0" l="0" r="0" t="0"/>
-            <wp:docPr id="22" name="image25.png"/>
+            <wp:docPr id="25" name="image24.png"/>
             <a:graphic>
               <a:graphicData uri="http://schemas.openxmlformats.org/drawingml/2006/picture">
                 <pic:pic>
                   <pic:nvPicPr>
-                    <pic:cNvPr id="0" name="image25.png"/>
+                    <pic:cNvPr id="0" name="image24.png"/>
                     <pic:cNvPicPr preferRelativeResize="0"/>
                   </pic:nvPicPr>
                   <pic:blipFill>
@@ -4794,12 +4794,12 @@
           <wp:inline distB="114300" distT="114300" distL="114300" distR="114300">
             <wp:extent cx="4170491" cy="2307671"/>
             <wp:effectExtent b="0" l="0" r="0" t="0"/>
-            <wp:docPr id="15" name="image10.png"/>
+            <wp:docPr id="18" name="image3.png"/>
             <a:graphic>
               <a:graphicData uri="http://schemas.openxmlformats.org/drawingml/2006/picture">
                 <pic:pic>
                   <pic:nvPicPr>
-                    <pic:cNvPr id="0" name="image10.png"/>
+                    <pic:cNvPr id="0" name="image3.png"/>
                     <pic:cNvPicPr preferRelativeResize="0"/>
                   </pic:nvPicPr>
                   <pic:blipFill>
@@ -4939,12 +4939,12 @@
           <wp:inline distB="114300" distT="114300" distL="114300" distR="114300">
             <wp:extent cx="4178138" cy="1774784"/>
             <wp:effectExtent b="0" l="0" r="0" t="0"/>
-            <wp:docPr id="12" name="image5.png"/>
+            <wp:docPr id="16" name="image9.png"/>
             <a:graphic>
               <a:graphicData uri="http://schemas.openxmlformats.org/drawingml/2006/picture">
                 <pic:pic>
                   <pic:nvPicPr>
-                    <pic:cNvPr id="0" name="image5.png"/>
+                    <pic:cNvPr id="0" name="image9.png"/>
                     <pic:cNvPicPr preferRelativeResize="0"/>
                   </pic:nvPicPr>
                   <pic:blipFill>
@@ -5077,12 +5077,12 @@
           <wp:inline distB="114300" distT="114300" distL="114300" distR="114300">
             <wp:extent cx="5496715" cy="6316980"/>
             <wp:effectExtent b="0" l="0" r="0" t="0"/>
-            <wp:docPr id="7" name="image16.png"/>
+            <wp:docPr id="10" name="image17.png"/>
             <a:graphic>
               <a:graphicData uri="http://schemas.openxmlformats.org/drawingml/2006/picture">
                 <pic:pic>
                   <pic:nvPicPr>
-                    <pic:cNvPr id="0" name="image16.png"/>
+                    <pic:cNvPr id="0" name="image17.png"/>
                     <pic:cNvPicPr preferRelativeResize="0"/>
                   </pic:nvPicPr>
                   <pic:blipFill>
@@ -5327,12 +5327,12 @@
           <wp:inline distB="114300" distT="114300" distL="114300" distR="114300">
             <wp:extent cx="5731200" cy="1054100"/>
             <wp:effectExtent b="0" l="0" r="0" t="0"/>
-            <wp:docPr id="6" name="image19.png"/>
+            <wp:docPr id="8" name="image8.png"/>
             <a:graphic>
               <a:graphicData uri="http://schemas.openxmlformats.org/drawingml/2006/picture">
                 <pic:pic>
                   <pic:nvPicPr>
-                    <pic:cNvPr id="0" name="image19.png"/>
+                    <pic:cNvPr id="0" name="image8.png"/>
                     <pic:cNvPicPr preferRelativeResize="0"/>
                   </pic:nvPicPr>
                   <pic:blipFill>
@@ -5489,12 +5489,12 @@
           <wp:inline distB="114300" distT="114300" distL="114300" distR="114300">
             <wp:extent cx="5731200" cy="1092200"/>
             <wp:effectExtent b="0" l="0" r="0" t="0"/>
-            <wp:docPr id="23" name="image28.png"/>
+            <wp:docPr id="26" name="image30.png"/>
             <a:graphic>
               <a:graphicData uri="http://schemas.openxmlformats.org/drawingml/2006/picture">
                 <pic:pic>
                   <pic:nvPicPr>
-                    <pic:cNvPr id="0" name="image28.png"/>
+                    <pic:cNvPr id="0" name="image30.png"/>
                     <pic:cNvPicPr preferRelativeResize="0"/>
                   </pic:nvPicPr>
                   <pic:blipFill>
@@ -5629,12 +5629,12 @@
           <wp:inline distB="114300" distT="114300" distL="114300" distR="114300">
             <wp:extent cx="5731200" cy="1143000"/>
             <wp:effectExtent b="0" l="0" r="0" t="0"/>
-            <wp:docPr id="9" name="image18.png"/>
+            <wp:docPr id="12" name="image10.png"/>
             <a:graphic>
               <a:graphicData uri="http://schemas.openxmlformats.org/drawingml/2006/picture">
                 <pic:pic>
                   <pic:nvPicPr>
-                    <pic:cNvPr id="0" name="image18.png"/>
+                    <pic:cNvPr id="0" name="image10.png"/>
                     <pic:cNvPicPr preferRelativeResize="0"/>
                   </pic:nvPicPr>
                   <pic:blipFill>
@@ -5771,12 +5771,12 @@
           <wp:inline distB="114300" distT="114300" distL="114300" distR="114300">
             <wp:extent cx="5731200" cy="1282700"/>
             <wp:effectExtent b="0" l="0" r="0" t="0"/>
-            <wp:docPr id="10" name="image11.png"/>
+            <wp:docPr id="13" name="image5.png"/>
             <a:graphic>
               <a:graphicData uri="http://schemas.openxmlformats.org/drawingml/2006/picture">
                 <pic:pic>
                   <pic:nvPicPr>
-                    <pic:cNvPr id="0" name="image11.png"/>
+                    <pic:cNvPr id="0" name="image5.png"/>
                     <pic:cNvPicPr preferRelativeResize="0"/>
                   </pic:nvPicPr>
                   <pic:blipFill>
@@ -5926,12 +5926,12 @@
           <wp:inline distB="114300" distT="114300" distL="114300" distR="114300">
             <wp:extent cx="5731200" cy="1397000"/>
             <wp:effectExtent b="0" l="0" r="0" t="0"/>
-            <wp:docPr id="17" name="image22.png"/>
+            <wp:docPr id="21" name="image19.png"/>
             <a:graphic>
               <a:graphicData uri="http://schemas.openxmlformats.org/drawingml/2006/picture">
                 <pic:pic>
                   <pic:nvPicPr>
-                    <pic:cNvPr id="0" name="image22.png"/>
+                    <pic:cNvPr id="0" name="image19.png"/>
                     <pic:cNvPicPr preferRelativeResize="0"/>
                   </pic:nvPicPr>
                   <pic:blipFill>
@@ -6067,7 +6067,7 @@
           <wp:inline distB="114300" distT="114300" distL="114300" distR="114300">
             <wp:extent cx="3248777" cy="1039609"/>
             <wp:effectExtent b="0" l="0" r="0" t="0"/>
-            <wp:docPr id="8" name="image1.png"/>
+            <wp:docPr id="11" name="image1.png"/>
             <a:graphic>
               <a:graphicData uri="http://schemas.openxmlformats.org/drawingml/2006/picture">
                 <pic:pic>
@@ -6196,14 +6196,14 @@
         <w:rPr/>
         <w:drawing>
           <wp:inline distB="114300" distT="114300" distL="114300" distR="114300">
-            <wp:extent cx="1958813" cy="626104"/>
+            <wp:extent cx="1825462" cy="584857"/>
             <wp:effectExtent b="0" l="0" r="0" t="0"/>
-            <wp:docPr id="28" name="image24.png"/>
+            <wp:docPr id="32" name="image29.png"/>
             <a:graphic>
               <a:graphicData uri="http://schemas.openxmlformats.org/drawingml/2006/picture">
                 <pic:pic>
                   <pic:nvPicPr>
-                    <pic:cNvPr id="0" name="image24.png"/>
+                    <pic:cNvPr id="0" name="image29.png"/>
                     <pic:cNvPicPr preferRelativeResize="0"/>
                   </pic:nvPicPr>
                   <pic:blipFill>
@@ -6216,7 +6216,7 @@
                   <pic:spPr>
                     <a:xfrm>
                       <a:off x="0" y="0"/>
-                      <a:ext cx="1958813" cy="626104"/>
+                      <a:ext cx="1825462" cy="584857"/>
                     </a:xfrm>
                     <a:prstGeom prst="rect"/>
                     <a:ln/>
@@ -6347,12 +6347,12 @@
           <wp:inline distB="114300" distT="114300" distL="114300" distR="114300">
             <wp:extent cx="5731200" cy="2413000"/>
             <wp:effectExtent b="0" l="0" r="0" t="0"/>
-            <wp:docPr id="30" name="image27.png"/>
+            <wp:docPr id="34" name="image34.png"/>
             <a:graphic>
               <a:graphicData uri="http://schemas.openxmlformats.org/drawingml/2006/picture">
                 <pic:pic>
                   <pic:nvPicPr>
-                    <pic:cNvPr id="0" name="image27.png"/>
+                    <pic:cNvPr id="0" name="image34.png"/>
                     <pic:cNvPicPr preferRelativeResize="0"/>
                   </pic:nvPicPr>
                   <pic:blipFill>
@@ -6475,12 +6475,12 @@
           <wp:inline distB="114300" distT="114300" distL="114300" distR="114300">
             <wp:extent cx="5731200" cy="2743200"/>
             <wp:effectExtent b="0" l="0" r="0" t="0"/>
-            <wp:docPr id="19" name="image3.png"/>
+            <wp:docPr id="22" name="image20.png"/>
             <a:graphic>
               <a:graphicData uri="http://schemas.openxmlformats.org/drawingml/2006/picture">
                 <pic:pic>
                   <pic:nvPicPr>
-                    <pic:cNvPr id="0" name="image3.png"/>
+                    <pic:cNvPr id="0" name="image20.png"/>
                     <pic:cNvPicPr preferRelativeResize="0"/>
                   </pic:nvPicPr>
                   <pic:blipFill>
@@ -6591,7 +6591,7 @@
         <w:rPr>
           <w:rtl w:val="0"/>
         </w:rPr>
-        <w:t xml:space="preserve">A figura 13 mostra como as ações gerais se relacionam com os atores presentes.</w:t>
+        <w:t xml:space="preserve">A figura 15 mostra como as ações gerais se relacionam com os atores presentes.</w:t>
       </w:r>
     </w:p>
     <w:p>
@@ -6615,12 +6615,12 @@
           <wp:inline distB="114300" distT="114300" distL="114300" distR="114300">
             <wp:extent cx="5701665" cy="2276475"/>
             <wp:effectExtent b="0" l="0" r="0" t="0"/>
-            <wp:docPr id="24" name="image21.png"/>
+            <wp:docPr id="27" name="image25.png"/>
             <a:graphic>
               <a:graphicData uri="http://schemas.openxmlformats.org/drawingml/2006/picture">
                 <pic:pic>
                   <pic:nvPicPr>
-                    <pic:cNvPr id="0" name="image21.png"/>
+                    <pic:cNvPr id="0" name="image25.png"/>
                     <pic:cNvPicPr preferRelativeResize="0"/>
                   </pic:nvPicPr>
                   <pic:blipFill>
@@ -6736,7 +6736,7 @@
         <w:rPr>
           <w:rtl w:val="0"/>
         </w:rPr>
-        <w:t xml:space="preserve">De maneira geral, considerando apenas alguns casos de uso principais, mais generalizados, e todos os atores e interfaces de comunicação envolvidos, uma representação possível do sistema completo pode ser visualizada na figura 14.</w:t>
+        <w:t xml:space="preserve">De maneira geral, considerando apenas alguns casos de uso principais, mais generalizados, e todos os atores e interfaces de comunicação envolvidos, uma representação possível do sistema completo pode ser visualizada na figura 16.</w:t>
       </w:r>
     </w:p>
     <w:p>
@@ -6761,12 +6761,12 @@
           <wp:inline distB="114300" distT="114300" distL="114300" distR="114300">
             <wp:extent cx="5536137" cy="6399037"/>
             <wp:effectExtent b="0" l="0" r="0" t="0"/>
-            <wp:docPr id="26" name="image29.png"/>
+            <wp:docPr id="29" name="image31.png"/>
             <a:graphic>
               <a:graphicData uri="http://schemas.openxmlformats.org/drawingml/2006/picture">
                 <pic:pic>
                   <pic:nvPicPr>
-                    <pic:cNvPr id="0" name="image29.png"/>
+                    <pic:cNvPr id="0" name="image31.png"/>
                     <pic:cNvPicPr preferRelativeResize="0"/>
                   </pic:nvPicPr>
                   <pic:blipFill>
@@ -15497,6 +15497,26 @@
     </w:p>
     <w:p>
       <w:pPr>
+        <w:rPr/>
+      </w:pPr>
+      <w:r>
+        <w:rPr>
+          <w:rtl w:val="0"/>
+        </w:rPr>
+      </w:r>
+    </w:p>
+    <w:p>
+      <w:pPr>
+        <w:rPr/>
+      </w:pPr>
+      <w:r>
+        <w:rPr>
+          <w:rtl w:val="0"/>
+        </w:rPr>
+      </w:r>
+    </w:p>
+    <w:p>
+      <w:pPr>
         <w:rPr>
           <w:b w:val="1"/>
           <w:sz w:val="26"/>
@@ -15704,12 +15724,12 @@
           <wp:inline distB="114300" distT="114300" distL="114300" distR="114300">
             <wp:extent cx="4445790" cy="3601653"/>
             <wp:effectExtent b="0" l="0" r="0" t="0"/>
-            <wp:docPr id="27" name="image23.png"/>
+            <wp:docPr id="31" name="image27.png"/>
             <a:graphic>
               <a:graphicData uri="http://schemas.openxmlformats.org/drawingml/2006/picture">
                 <pic:pic>
                   <pic:nvPicPr>
-                    <pic:cNvPr id="0" name="image23.png"/>
+                    <pic:cNvPr id="0" name="image27.png"/>
                     <pic:cNvPicPr preferRelativeResize="0"/>
                   </pic:nvPicPr>
                   <pic:blipFill>
@@ -15753,7 +15773,7 @@
           <w:szCs w:val="20"/>
           <w:rtl w:val="0"/>
         </w:rPr>
-        <w:t xml:space="preserve">Figura 14 - Análise de Ofertar Disciplina.</w:t>
+        <w:t xml:space="preserve">Figura 17 - Análise de Ofertar Disciplina.</w:t>
       </w:r>
     </w:p>
     <w:p>
@@ -15822,14 +15842,14 @@
         <w:rPr/>
         <w:drawing>
           <wp:inline distB="114300" distT="114300" distL="114300" distR="114300">
-            <wp:extent cx="5824190" cy="2283237"/>
+            <wp:extent cx="5672138" cy="2228008"/>
             <wp:effectExtent b="0" l="0" r="0" t="0"/>
-            <wp:docPr id="5" name="image6.png"/>
+            <wp:docPr id="7" name="image14.png"/>
             <a:graphic>
               <a:graphicData uri="http://schemas.openxmlformats.org/drawingml/2006/picture">
                 <pic:pic>
                   <pic:nvPicPr>
-                    <pic:cNvPr id="0" name="image6.png"/>
+                    <pic:cNvPr id="0" name="image14.png"/>
                     <pic:cNvPicPr preferRelativeResize="0"/>
                   </pic:nvPicPr>
                   <pic:blipFill>
@@ -15842,7 +15862,7 @@
                   <pic:spPr>
                     <a:xfrm>
                       <a:off x="0" y="0"/>
-                      <a:ext cx="5824190" cy="2283237"/>
+                      <a:ext cx="5672138" cy="2228008"/>
                     </a:xfrm>
                     <a:prstGeom prst="rect"/>
                     <a:ln/>
@@ -15873,27 +15893,7 @@
           <w:szCs w:val="20"/>
           <w:rtl w:val="0"/>
         </w:rPr>
-        <w:t xml:space="preserve">Figura 15 - Análise Disponibilizar Lista de Classificados.</w:t>
-      </w:r>
-    </w:p>
-    <w:p>
-      <w:pPr>
-        <w:rPr/>
-      </w:pPr>
-      <w:r>
-        <w:rPr>
-          <w:rtl w:val="0"/>
-        </w:rPr>
-      </w:r>
-    </w:p>
-    <w:p>
-      <w:pPr>
-        <w:rPr/>
-      </w:pPr>
-      <w:r>
-        <w:rPr>
-          <w:rtl w:val="0"/>
-        </w:rPr>
+        <w:t xml:space="preserve">Figura 18 - Análise Disponibilizar Lista de Classificados.</w:t>
       </w:r>
     </w:p>
     <w:p>
@@ -15955,14 +15955,14 @@
         </w:rPr>
         <w:drawing>
           <wp:inline distB="114300" distT="114300" distL="114300" distR="114300">
-            <wp:extent cx="5731200" cy="2260600"/>
+            <wp:extent cx="5502113" cy="2168921"/>
             <wp:effectExtent b="0" l="0" r="0" t="0"/>
-            <wp:docPr id="11" name="image15.png"/>
+            <wp:docPr id="15" name="image18.png"/>
             <a:graphic>
               <a:graphicData uri="http://schemas.openxmlformats.org/drawingml/2006/picture">
                 <pic:pic>
                   <pic:nvPicPr>
-                    <pic:cNvPr id="0" name="image15.png"/>
+                    <pic:cNvPr id="0" name="image18.png"/>
                     <pic:cNvPicPr preferRelativeResize="0"/>
                   </pic:nvPicPr>
                   <pic:blipFill>
@@ -15975,7 +15975,7 @@
                   <pic:spPr>
                     <a:xfrm>
                       <a:off x="0" y="0"/>
-                      <a:ext cx="5731200" cy="2260600"/>
+                      <a:ext cx="5502113" cy="2168921"/>
                     </a:xfrm>
                     <a:prstGeom prst="rect"/>
                     <a:ln/>
@@ -16006,7 +16006,7 @@
           <w:szCs w:val="20"/>
           <w:rtl w:val="0"/>
         </w:rPr>
-        <w:t xml:space="preserve">Figura 16 - Análise Aprovar Monitor.</w:t>
+        <w:t xml:space="preserve">Figura 19 - Análise Aprovar Monitor.</w:t>
       </w:r>
     </w:p>
     <w:p>
@@ -16068,19 +16068,19 @@
         </w:rPr>
         <w:drawing>
           <wp:inline distB="114300" distT="114300" distL="114300" distR="114300">
-            <wp:extent cx="5731200" cy="2540000"/>
+            <wp:extent cx="5649750" cy="1918066"/>
             <wp:effectExtent b="0" l="0" r="0" t="0"/>
-            <wp:docPr id="18" name="image7.png"/>
+            <wp:docPr id="1" name="image11.png"/>
             <a:graphic>
               <a:graphicData uri="http://schemas.openxmlformats.org/drawingml/2006/picture">
                 <pic:pic>
                   <pic:nvPicPr>
-                    <pic:cNvPr id="0" name="image7.png"/>
+                    <pic:cNvPr id="0" name="image11.png"/>
                     <pic:cNvPicPr preferRelativeResize="0"/>
                   </pic:nvPicPr>
                   <pic:blipFill>
                     <a:blip r:embed="rId25"/>
-                    <a:srcRect b="0" l="0" r="0" t="0"/>
+                    <a:srcRect b="3555" l="2516" r="1328" t="8888"/>
                     <a:stretch>
                       <a:fillRect/>
                     </a:stretch>
@@ -16088,7 +16088,7 @@
                   <pic:spPr>
                     <a:xfrm>
                       <a:off x="0" y="0"/>
-                      <a:ext cx="5731200" cy="2540000"/>
+                      <a:ext cx="5649750" cy="1918066"/>
                     </a:xfrm>
                     <a:prstGeom prst="rect"/>
                     <a:ln/>
@@ -16119,7 +16119,7 @@
           <w:szCs w:val="20"/>
           <w:rtl w:val="0"/>
         </w:rPr>
-        <w:t xml:space="preserve">Figura 17 - Análise Classificar Monitor.</w:t>
+        <w:t xml:space="preserve">Figura 20 - Análise Classificar Monitor.</w:t>
       </w:r>
     </w:p>
     <w:p>
@@ -16190,12 +16190,12 @@
           <wp:inline distB="114300" distT="114300" distL="114300" distR="114300">
             <wp:extent cx="5731200" cy="1866900"/>
             <wp:effectExtent b="0" l="0" r="0" t="0"/>
-            <wp:docPr id="4" name="image9.png"/>
+            <wp:docPr id="6" name="image4.png"/>
             <a:graphic>
               <a:graphicData uri="http://schemas.openxmlformats.org/drawingml/2006/picture">
                 <pic:pic>
                   <pic:nvPicPr>
-                    <pic:cNvPr id="0" name="image9.png"/>
+                    <pic:cNvPr id="0" name="image4.png"/>
                     <pic:cNvPicPr preferRelativeResize="0"/>
                   </pic:nvPicPr>
                   <pic:blipFill>
@@ -16239,7 +16239,7 @@
           <w:szCs w:val="20"/>
           <w:rtl w:val="0"/>
         </w:rPr>
-        <w:t xml:space="preserve">Figura 18 - Análise Resolver Pendência de Disciplina.</w:t>
+        <w:t xml:space="preserve">Figura 21 - Análise Resolver Pendência de Disciplina.</w:t>
       </w:r>
     </w:p>
     <w:p>
@@ -16300,20 +16300,21 @@
     </w:p>
     <w:p>
       <w:pPr>
+        <w:jc w:val="center"/>
         <w:rPr/>
       </w:pPr>
       <w:r>
         <w:rPr/>
         <w:drawing>
           <wp:inline distB="114300" distT="114300" distL="114300" distR="114300">
-            <wp:extent cx="5605463" cy="2039196"/>
+            <wp:extent cx="5630700" cy="1829742"/>
             <wp:effectExtent b="0" l="0" r="0" t="0"/>
-            <wp:docPr id="13" name="image8.png"/>
+            <wp:docPr id="20" name="image15.png"/>
             <a:graphic>
               <a:graphicData uri="http://schemas.openxmlformats.org/drawingml/2006/picture">
                 <pic:pic>
                   <pic:nvPicPr>
-                    <pic:cNvPr id="0" name="image8.png"/>
+                    <pic:cNvPr id="0" name="image15.png"/>
                     <pic:cNvPicPr preferRelativeResize="0"/>
                   </pic:nvPicPr>
                   <pic:blipFill>
@@ -16326,7 +16327,7 @@
                   <pic:spPr>
                     <a:xfrm>
                       <a:off x="0" y="0"/>
-                      <a:ext cx="5605463" cy="2039196"/>
+                      <a:ext cx="5630700" cy="1829742"/>
                     </a:xfrm>
                     <a:prstGeom prst="rect"/>
                     <a:ln/>
@@ -16357,7 +16358,7 @@
           <w:szCs w:val="20"/>
           <w:rtl w:val="0"/>
         </w:rPr>
-        <w:t xml:space="preserve">Figura 19 - Análise Cadastro no </w:t>
+        <w:t xml:space="preserve">Figura 22 - Análise Cadastro no </w:t>
       </w:r>
       <w:r>
         <w:rPr>
@@ -16406,20 +16407,21 @@
     </w:p>
     <w:p>
       <w:pPr>
+        <w:jc w:val="center"/>
         <w:rPr/>
       </w:pPr>
       <w:r>
         <w:rPr/>
         <w:drawing>
           <wp:inline distB="114300" distT="114300" distL="114300" distR="114300">
-            <wp:extent cx="5519738" cy="2381613"/>
+            <wp:extent cx="5235413" cy="2253097"/>
             <wp:effectExtent b="0" l="0" r="0" t="0"/>
-            <wp:docPr id="14" name="image17.png"/>
+            <wp:docPr id="17" name="image13.png"/>
             <a:graphic>
               <a:graphicData uri="http://schemas.openxmlformats.org/drawingml/2006/picture">
                 <pic:pic>
                   <pic:nvPicPr>
-                    <pic:cNvPr id="0" name="image17.png"/>
+                    <pic:cNvPr id="0" name="image13.png"/>
                     <pic:cNvPicPr preferRelativeResize="0"/>
                   </pic:nvPicPr>
                   <pic:blipFill>
@@ -16432,7 +16434,7 @@
                   <pic:spPr>
                     <a:xfrm>
                       <a:off x="0" y="0"/>
-                      <a:ext cx="5519738" cy="2381613"/>
+                      <a:ext cx="5235413" cy="2253097"/>
                     </a:xfrm>
                     <a:prstGeom prst="rect"/>
                     <a:ln/>
@@ -16463,7 +16465,7 @@
           <w:szCs w:val="20"/>
           <w:rtl w:val="0"/>
         </w:rPr>
-        <w:t xml:space="preserve">Figura 20 - Diagrama de atividades para cadastro no sistema.</w:t>
+        <w:t xml:space="preserve">Figura 23 - Diagrama de atividades para cadastro no sistema.</w:t>
       </w:r>
     </w:p>
     <w:p>
@@ -16528,12 +16530,12 @@
           <wp:inline distB="114300" distT="114300" distL="114300" distR="114300">
             <wp:extent cx="5731200" cy="1676400"/>
             <wp:effectExtent b="0" l="0" r="0" t="0"/>
-            <wp:docPr id="21" name="image20.png"/>
+            <wp:docPr id="24" name="image21.png"/>
             <a:graphic>
               <a:graphicData uri="http://schemas.openxmlformats.org/drawingml/2006/picture">
                 <pic:pic>
                   <pic:nvPicPr>
-                    <pic:cNvPr id="0" name="image20.png"/>
+                    <pic:cNvPr id="0" name="image21.png"/>
                     <pic:cNvPicPr preferRelativeResize="0"/>
                   </pic:nvPicPr>
                   <pic:blipFill>
@@ -16577,7 +16579,7 @@
           <w:szCs w:val="20"/>
           <w:rtl w:val="0"/>
         </w:rPr>
-        <w:t xml:space="preserve">Figura 21 - Análise Alocar Sala.</w:t>
+        <w:t xml:space="preserve">Figura 24 - Análise Alocar Sala.</w:t>
       </w:r>
     </w:p>
     <w:p>
@@ -16621,14 +16623,14 @@
         <w:rPr/>
         <w:drawing>
           <wp:inline distB="114300" distT="114300" distL="114300" distR="114300">
-            <wp:extent cx="5731200" cy="1295400"/>
+            <wp:extent cx="5944504" cy="1342944"/>
             <wp:effectExtent b="0" l="0" r="0" t="0"/>
-            <wp:docPr id="29" name="image30.png"/>
+            <wp:docPr id="33" name="image28.png"/>
             <a:graphic>
               <a:graphicData uri="http://schemas.openxmlformats.org/drawingml/2006/picture">
                 <pic:pic>
                   <pic:nvPicPr>
-                    <pic:cNvPr id="0" name="image30.png"/>
+                    <pic:cNvPr id="0" name="image28.png"/>
                     <pic:cNvPicPr preferRelativeResize="0"/>
                   </pic:nvPicPr>
                   <pic:blipFill>
@@ -16641,7 +16643,7 @@
                   <pic:spPr>
                     <a:xfrm>
                       <a:off x="0" y="0"/>
-                      <a:ext cx="5731200" cy="1295400"/>
+                      <a:ext cx="5944504" cy="1342944"/>
                     </a:xfrm>
                     <a:prstGeom prst="rect"/>
                     <a:ln/>
@@ -16672,7 +16674,7 @@
           <w:szCs w:val="20"/>
           <w:rtl w:val="0"/>
         </w:rPr>
-        <w:t xml:space="preserve">Figura 22 - Atividades necessárias em Alocar Sala.</w:t>
+        <w:t xml:space="preserve">Figura 25 - Atividades necessárias em Alocar Sala.</w:t>
       </w:r>
     </w:p>
     <w:p>
@@ -16720,14 +16722,14 @@
         <w:rPr/>
         <w:drawing>
           <wp:inline distB="114300" distT="114300" distL="114300" distR="114300">
-            <wp:extent cx="6090065" cy="2195513"/>
+            <wp:extent cx="6129338" cy="2214410"/>
             <wp:effectExtent b="0" l="0" r="0" t="0"/>
-            <wp:docPr id="2" name="image2.png"/>
+            <wp:docPr id="4" name="image12.png"/>
             <a:graphic>
               <a:graphicData uri="http://schemas.openxmlformats.org/drawingml/2006/picture">
                 <pic:pic>
                   <pic:nvPicPr>
-                    <pic:cNvPr id="0" name="image2.png"/>
+                    <pic:cNvPr id="0" name="image12.png"/>
                     <pic:cNvPicPr preferRelativeResize="0"/>
                   </pic:nvPicPr>
                   <pic:blipFill>
@@ -16740,7 +16742,7 @@
                   <pic:spPr>
                     <a:xfrm>
                       <a:off x="0" y="0"/>
-                      <a:ext cx="6090065" cy="2195513"/>
+                      <a:ext cx="6129338" cy="2214410"/>
                     </a:xfrm>
                     <a:prstGeom prst="rect"/>
                     <a:ln/>
@@ -16771,7 +16773,7 @@
           <w:szCs w:val="20"/>
           <w:rtl w:val="0"/>
         </w:rPr>
-        <w:t xml:space="preserve">Figura 23 - Diagrama de sequência para classificar os monitores.</w:t>
+        <w:t xml:space="preserve">Figura 26 - Diagrama de sequência para classificar os monitores.</w:t>
       </w:r>
     </w:p>
     <w:p>
@@ -16844,12 +16846,12 @@
           <wp:inline distB="114300" distT="114300" distL="114300" distR="114300">
             <wp:extent cx="5514975" cy="2646448"/>
             <wp:effectExtent b="0" l="0" r="0" t="0"/>
-            <wp:docPr id="20" name="image14.png"/>
+            <wp:docPr id="23" name="image16.png"/>
             <a:graphic>
               <a:graphicData uri="http://schemas.openxmlformats.org/drawingml/2006/picture">
                 <pic:pic>
                   <pic:nvPicPr>
-                    <pic:cNvPr id="0" name="image14.png"/>
+                    <pic:cNvPr id="0" name="image16.png"/>
                     <pic:cNvPicPr preferRelativeResize="0"/>
                   </pic:nvPicPr>
                   <pic:blipFill>
@@ -16893,7 +16895,7 @@
           <w:szCs w:val="20"/>
           <w:rtl w:val="0"/>
         </w:rPr>
-        <w:t xml:space="preserve">Figura 24 - Análise Candidato Classificado.</w:t>
+        <w:t xml:space="preserve">Figura 27 - Análise Candidato Classificado.</w:t>
       </w:r>
     </w:p>
     <w:p>
@@ -16951,12 +16953,12 @@
           <wp:inline distB="114300" distT="114300" distL="114300" distR="114300">
             <wp:extent cx="4120988" cy="1364318"/>
             <wp:effectExtent b="0" l="0" r="0" t="0"/>
-            <wp:docPr id="3" name="image13.png"/>
+            <wp:docPr id="5" name="image7.png"/>
             <a:graphic>
               <a:graphicData uri="http://schemas.openxmlformats.org/drawingml/2006/picture">
                 <pic:pic>
                   <pic:nvPicPr>
-                    <pic:cNvPr id="0" name="image13.png"/>
+                    <pic:cNvPr id="0" name="image7.png"/>
                     <pic:cNvPicPr preferRelativeResize="0"/>
                   </pic:nvPicPr>
                   <pic:blipFill>
@@ -17000,7 +17002,7 @@
           <w:szCs w:val="20"/>
           <w:rtl w:val="0"/>
         </w:rPr>
-        <w:t xml:space="preserve">Figura  - Análise Consultar Ata.</w:t>
+        <w:t xml:space="preserve">Figura 28 - Análise Consultar Ata.</w:t>
       </w:r>
     </w:p>
     <w:p>
@@ -17062,12 +17064,12 @@
           <wp:inline distB="114300" distT="114300" distL="114300" distR="114300">
             <wp:extent cx="5141115" cy="1396238"/>
             <wp:effectExtent b="0" l="0" r="0" t="0"/>
-            <wp:docPr id="1" name="image4.png"/>
+            <wp:docPr id="2" name="image6.png"/>
             <a:graphic>
               <a:graphicData uri="http://schemas.openxmlformats.org/drawingml/2006/picture">
                 <pic:pic>
                   <pic:nvPicPr>
-                    <pic:cNvPr id="0" name="image4.png"/>
+                    <pic:cNvPr id="0" name="image6.png"/>
                     <pic:cNvPicPr preferRelativeResize="0"/>
                   </pic:nvPicPr>
                   <pic:blipFill>
@@ -17111,7 +17113,7 @@
           <w:szCs w:val="20"/>
           <w:rtl w:val="0"/>
         </w:rPr>
-        <w:t xml:space="preserve">Figura  - Análise Consultar Sala.</w:t>
+        <w:t xml:space="preserve">Figura 29 - Análise Consultar Sala.</w:t>
       </w:r>
     </w:p>
     <w:p>
@@ -17151,15 +17153,16 @@
     </w:p>
     <w:p>
       <w:pPr>
+        <w:jc w:val="center"/>
         <w:rPr/>
       </w:pPr>
       <w:r>
         <w:rPr/>
         <w:drawing>
           <wp:inline distB="114300" distT="114300" distL="114300" distR="114300">
-            <wp:extent cx="5731200" cy="2120900"/>
+            <wp:extent cx="5853113" cy="2175914"/>
             <wp:effectExtent b="0" l="0" r="0" t="0"/>
-            <wp:docPr id="25" name="image26.png"/>
+            <wp:docPr id="28" name="image26.png"/>
             <a:graphic>
               <a:graphicData uri="http://schemas.openxmlformats.org/drawingml/2006/picture">
                 <pic:pic>
@@ -17177,7 +17180,7 @@
                   <pic:spPr>
                     <a:xfrm>
                       <a:off x="0" y="0"/>
-                      <a:ext cx="5731200" cy="2120900"/>
+                      <a:ext cx="5853113" cy="2175914"/>
                     </a:xfrm>
                     <a:prstGeom prst="rect"/>
                     <a:ln/>
@@ -17208,7 +17211,7 @@
           <w:szCs w:val="20"/>
           <w:rtl w:val="0"/>
         </w:rPr>
-        <w:t xml:space="preserve">Figura  - Fluxo de atividades Consultar Sala.</w:t>
+        <w:t xml:space="preserve">Figura 30 - Fluxo de atividades Consultar Sala.</w:t>
       </w:r>
     </w:p>
     <w:p>
@@ -17260,14 +17263,466 @@
         <w:rPr/>
       </w:pPr>
       <w:r>
-        <w:rPr>
-          <w:rtl w:val="0"/>
-        </w:rPr>
-      </w:r>
-    </w:p>
-    <w:p>
-      <w:pPr>
-        <w:rPr/>
+        <w:rPr/>
+        <w:drawing>
+          <wp:inline distB="114300" distT="114300" distL="114300" distR="114300">
+            <wp:extent cx="5731200" cy="1485900"/>
+            <wp:effectExtent b="0" l="0" r="0" t="0"/>
+            <wp:docPr id="9" name="image23.png"/>
+            <a:graphic>
+              <a:graphicData uri="http://schemas.openxmlformats.org/drawingml/2006/picture">
+                <pic:pic>
+                  <pic:nvPicPr>
+                    <pic:cNvPr id="0" name="image23.png"/>
+                    <pic:cNvPicPr preferRelativeResize="0"/>
+                  </pic:nvPicPr>
+                  <pic:blipFill>
+                    <a:blip r:embed="rId36"/>
+                    <a:srcRect b="0" l="0" r="0" t="0"/>
+                    <a:stretch>
+                      <a:fillRect/>
+                    </a:stretch>
+                  </pic:blipFill>
+                  <pic:spPr>
+                    <a:xfrm>
+                      <a:off x="0" y="0"/>
+                      <a:ext cx="5731200" cy="1485900"/>
+                    </a:xfrm>
+                    <a:prstGeom prst="rect"/>
+                    <a:ln/>
+                  </pic:spPr>
+                </pic:pic>
+              </a:graphicData>
+            </a:graphic>
+          </wp:inline>
+        </w:drawing>
+      </w:r>
+      <w:r>
+        <w:rPr>
+          <w:rtl w:val="0"/>
+        </w:rPr>
+      </w:r>
+    </w:p>
+    <w:p>
+      <w:pPr>
+        <w:jc w:val="center"/>
+        <w:rPr>
+          <w:sz w:val="20"/>
+          <w:szCs w:val="20"/>
+        </w:rPr>
+      </w:pPr>
+      <w:r>
+        <w:rPr>
+          <w:sz w:val="20"/>
+          <w:szCs w:val="20"/>
+          <w:rtl w:val="0"/>
+        </w:rPr>
+        <w:t xml:space="preserve">Figura 31 - Análise Corrigir Atividade.</w:t>
+      </w:r>
+    </w:p>
+    <w:p>
+      <w:pPr>
+        <w:rPr/>
+      </w:pPr>
+      <w:r>
+        <w:rPr>
+          <w:rtl w:val="0"/>
+        </w:rPr>
+      </w:r>
+    </w:p>
+    <w:p>
+      <w:pPr>
+        <w:rPr/>
+      </w:pPr>
+      <w:r>
+        <w:rPr>
+          <w:rtl w:val="0"/>
+        </w:rPr>
+      </w:r>
+    </w:p>
+    <w:p>
+      <w:pPr>
+        <w:rPr>
+          <w:b w:val="1"/>
+        </w:rPr>
+      </w:pPr>
+      <w:r>
+        <w:rPr>
+          <w:b w:val="1"/>
+          <w:rtl w:val="0"/>
+        </w:rPr>
+        <w:t xml:space="preserve">5.11. Criar Atividade</w:t>
+      </w:r>
+    </w:p>
+    <w:p>
+      <w:pPr>
+        <w:rPr/>
+      </w:pPr>
+      <w:r>
+        <w:rPr>
+          <w:rtl w:val="0"/>
+        </w:rPr>
+      </w:r>
+    </w:p>
+    <w:p>
+      <w:pPr>
+        <w:rPr/>
+      </w:pPr>
+      <w:r>
+        <w:rPr/>
+        <w:drawing>
+          <wp:inline distB="114300" distT="114300" distL="114300" distR="114300">
+            <wp:extent cx="5731200" cy="1574800"/>
+            <wp:effectExtent b="0" l="0" r="0" t="0"/>
+            <wp:docPr id="3" name="image32.png"/>
+            <a:graphic>
+              <a:graphicData uri="http://schemas.openxmlformats.org/drawingml/2006/picture">
+                <pic:pic>
+                  <pic:nvPicPr>
+                    <pic:cNvPr id="0" name="image32.png"/>
+                    <pic:cNvPicPr preferRelativeResize="0"/>
+                  </pic:nvPicPr>
+                  <pic:blipFill>
+                    <a:blip r:embed="rId37"/>
+                    <a:srcRect b="0" l="0" r="0" t="0"/>
+                    <a:stretch>
+                      <a:fillRect/>
+                    </a:stretch>
+                  </pic:blipFill>
+                  <pic:spPr>
+                    <a:xfrm>
+                      <a:off x="0" y="0"/>
+                      <a:ext cx="5731200" cy="1574800"/>
+                    </a:xfrm>
+                    <a:prstGeom prst="rect"/>
+                    <a:ln/>
+                  </pic:spPr>
+                </pic:pic>
+              </a:graphicData>
+            </a:graphic>
+          </wp:inline>
+        </w:drawing>
+      </w:r>
+      <w:r>
+        <w:rPr>
+          <w:rtl w:val="0"/>
+        </w:rPr>
+      </w:r>
+    </w:p>
+    <w:p>
+      <w:pPr>
+        <w:jc w:val="center"/>
+        <w:rPr>
+          <w:sz w:val="20"/>
+          <w:szCs w:val="20"/>
+        </w:rPr>
+      </w:pPr>
+      <w:r>
+        <w:rPr>
+          <w:sz w:val="20"/>
+          <w:szCs w:val="20"/>
+          <w:rtl w:val="0"/>
+        </w:rPr>
+        <w:t xml:space="preserve">Figura 32 - Análise Criar Atividade.</w:t>
+      </w:r>
+    </w:p>
+    <w:p>
+      <w:pPr>
+        <w:rPr/>
+      </w:pPr>
+      <w:r>
+        <w:rPr>
+          <w:rtl w:val="0"/>
+        </w:rPr>
+      </w:r>
+    </w:p>
+    <w:p>
+      <w:pPr>
+        <w:rPr/>
+      </w:pPr>
+      <w:r>
+        <w:rPr>
+          <w:rtl w:val="0"/>
+        </w:rPr>
+      </w:r>
+    </w:p>
+    <w:p>
+      <w:pPr>
+        <w:rPr>
+          <w:b w:val="1"/>
+        </w:rPr>
+      </w:pPr>
+      <w:r>
+        <w:rPr>
+          <w:b w:val="1"/>
+          <w:rtl w:val="0"/>
+        </w:rPr>
+        <w:t xml:space="preserve">5.12. Entregar Atividade</w:t>
+      </w:r>
+    </w:p>
+    <w:p>
+      <w:pPr>
+        <w:rPr/>
+      </w:pPr>
+      <w:r>
+        <w:rPr>
+          <w:rtl w:val="0"/>
+        </w:rPr>
+      </w:r>
+    </w:p>
+    <w:p>
+      <w:pPr>
+        <w:jc w:val="center"/>
+        <w:rPr/>
+      </w:pPr>
+      <w:r>
+        <w:rPr/>
+        <w:drawing>
+          <wp:inline distB="114300" distT="114300" distL="114300" distR="114300">
+            <wp:extent cx="5934075" cy="1370169"/>
+            <wp:effectExtent b="0" l="0" r="0" t="0"/>
+            <wp:docPr id="14" name="image22.png"/>
+            <a:graphic>
+              <a:graphicData uri="http://schemas.openxmlformats.org/drawingml/2006/picture">
+                <pic:pic>
+                  <pic:nvPicPr>
+                    <pic:cNvPr id="0" name="image22.png"/>
+                    <pic:cNvPicPr preferRelativeResize="0"/>
+                  </pic:nvPicPr>
+                  <pic:blipFill>
+                    <a:blip r:embed="rId38"/>
+                    <a:srcRect b="6344" l="1661" r="1661" t="15228"/>
+                    <a:stretch>
+                      <a:fillRect/>
+                    </a:stretch>
+                  </pic:blipFill>
+                  <pic:spPr>
+                    <a:xfrm>
+                      <a:off x="0" y="0"/>
+                      <a:ext cx="5934075" cy="1370169"/>
+                    </a:xfrm>
+                    <a:prstGeom prst="rect"/>
+                    <a:ln/>
+                  </pic:spPr>
+                </pic:pic>
+              </a:graphicData>
+            </a:graphic>
+          </wp:inline>
+        </w:drawing>
+      </w:r>
+      <w:r>
+        <w:rPr>
+          <w:rtl w:val="0"/>
+        </w:rPr>
+      </w:r>
+    </w:p>
+    <w:p>
+      <w:pPr>
+        <w:jc w:val="center"/>
+        <w:rPr>
+          <w:sz w:val="20"/>
+          <w:szCs w:val="20"/>
+        </w:rPr>
+      </w:pPr>
+      <w:r>
+        <w:rPr>
+          <w:sz w:val="20"/>
+          <w:szCs w:val="20"/>
+          <w:rtl w:val="0"/>
+        </w:rPr>
+        <w:t xml:space="preserve">Figura 33 - Análise Entregar Atividade.</w:t>
+      </w:r>
+    </w:p>
+    <w:p>
+      <w:pPr>
+        <w:rPr/>
+      </w:pPr>
+      <w:r>
+        <w:rPr>
+          <w:rtl w:val="0"/>
+        </w:rPr>
+      </w:r>
+    </w:p>
+    <w:p>
+      <w:pPr>
+        <w:rPr/>
+      </w:pPr>
+      <w:r>
+        <w:rPr>
+          <w:rtl w:val="0"/>
+        </w:rPr>
+        <w:t xml:space="preserve">Na próxima figura, é possível visualizar um diagrama exemplificando o processo de criar, entregar e corrigir atividades, a exemplo do monitor como criador:</w:t>
+      </w:r>
+    </w:p>
+    <w:p>
+      <w:pPr>
+        <w:rPr/>
+      </w:pPr>
+      <w:r>
+        <w:rPr>
+          <w:rtl w:val="0"/>
+        </w:rPr>
+      </w:r>
+    </w:p>
+    <w:p>
+      <w:pPr>
+        <w:rPr/>
+      </w:pPr>
+      <w:r>
+        <w:rPr/>
+        <w:drawing>
+          <wp:inline distB="114300" distT="114300" distL="114300" distR="114300">
+            <wp:extent cx="5399842" cy="4443413"/>
+            <wp:effectExtent b="0" l="0" r="0" t="0"/>
+            <wp:docPr id="30" name="image33.png"/>
+            <a:graphic>
+              <a:graphicData uri="http://schemas.openxmlformats.org/drawingml/2006/picture">
+                <pic:pic>
+                  <pic:nvPicPr>
+                    <pic:cNvPr id="0" name="image33.png"/>
+                    <pic:cNvPicPr preferRelativeResize="0"/>
+                  </pic:nvPicPr>
+                  <pic:blipFill>
+                    <a:blip r:embed="rId39"/>
+                    <a:srcRect b="4639" l="5995" r="3746" t="5398"/>
+                    <a:stretch>
+                      <a:fillRect/>
+                    </a:stretch>
+                  </pic:blipFill>
+                  <pic:spPr>
+                    <a:xfrm>
+                      <a:off x="0" y="0"/>
+                      <a:ext cx="5399842" cy="4443413"/>
+                    </a:xfrm>
+                    <a:prstGeom prst="rect"/>
+                    <a:ln/>
+                  </pic:spPr>
+                </pic:pic>
+              </a:graphicData>
+            </a:graphic>
+          </wp:inline>
+        </w:drawing>
+      </w:r>
+      <w:r>
+        <w:rPr>
+          <w:rtl w:val="0"/>
+        </w:rPr>
+      </w:r>
+    </w:p>
+    <w:p>
+      <w:pPr>
+        <w:jc w:val="center"/>
+        <w:rPr>
+          <w:sz w:val="20"/>
+          <w:szCs w:val="20"/>
+        </w:rPr>
+      </w:pPr>
+      <w:r>
+        <w:rPr>
+          <w:sz w:val="20"/>
+          <w:szCs w:val="20"/>
+          <w:rtl w:val="0"/>
+        </w:rPr>
+        <w:t xml:space="preserve">Figura 34 - Diagrama de sequência ciclo de atividades criadas.</w:t>
+      </w:r>
+    </w:p>
+    <w:p>
+      <w:pPr>
+        <w:rPr/>
+      </w:pPr>
+      <w:r>
+        <w:rPr>
+          <w:rtl w:val="0"/>
+        </w:rPr>
+      </w:r>
+    </w:p>
+    <w:p>
+      <w:pPr>
+        <w:rPr/>
+      </w:pPr>
+      <w:r>
+        <w:rPr>
+          <w:rtl w:val="0"/>
+        </w:rPr>
+      </w:r>
+    </w:p>
+    <w:p>
+      <w:pPr>
+        <w:rPr>
+          <w:b w:val="1"/>
+        </w:rPr>
+      </w:pPr>
+      <w:r>
+        <w:rPr>
+          <w:rtl w:val="0"/>
+        </w:rPr>
+      </w:r>
+    </w:p>
+    <w:p>
+      <w:pPr>
+        <w:rPr>
+          <w:b w:val="1"/>
+        </w:rPr>
+      </w:pPr>
+      <w:r>
+        <w:rPr>
+          <w:rtl w:val="0"/>
+        </w:rPr>
+      </w:r>
+    </w:p>
+    <w:p>
+      <w:pPr>
+        <w:rPr>
+          <w:b w:val="1"/>
+        </w:rPr>
+      </w:pPr>
+      <w:r>
+        <w:rPr>
+          <w:rtl w:val="0"/>
+        </w:rPr>
+      </w:r>
+    </w:p>
+    <w:p>
+      <w:pPr>
+        <w:rPr>
+          <w:b w:val="1"/>
+        </w:rPr>
+      </w:pPr>
+      <w:r>
+        <w:rPr>
+          <w:rtl w:val="0"/>
+        </w:rPr>
+      </w:r>
+    </w:p>
+    <w:p>
+      <w:pPr>
+        <w:rPr>
+          <w:b w:val="1"/>
+        </w:rPr>
+      </w:pPr>
+      <w:r>
+        <w:rPr>
+          <w:rtl w:val="0"/>
+        </w:rPr>
+      </w:r>
+    </w:p>
+    <w:p>
+      <w:pPr>
+        <w:rPr>
+          <w:b w:val="1"/>
+        </w:rPr>
+      </w:pPr>
+      <w:r>
+        <w:rPr>
+          <w:rtl w:val="0"/>
+        </w:rPr>
+      </w:r>
+    </w:p>
+    <w:p>
+      <w:pPr>
+        <w:rPr>
+          <w:b w:val="1"/>
+        </w:rPr>
       </w:pPr>
       <w:r>
         <w:rPr>

</xml_diff>

<commit_message>
+ diagramas de análise adicionados
</commit_message>
<xml_diff>
--- a/docs/Documento de Requisitos - SisMonitoria.docx
+++ b/docs/Documento de Requisitos - SisMonitoria.docx
@@ -4518,12 +4518,12 @@
           <wp:inline distB="114300" distT="114300" distL="114300" distR="114300">
             <wp:extent cx="3924456" cy="1423378"/>
             <wp:effectExtent b="0" l="0" r="0" t="0"/>
-            <wp:docPr id="19" name="image2.png"/>
+            <wp:docPr id="25" name="image39.png"/>
             <a:graphic>
               <a:graphicData uri="http://schemas.openxmlformats.org/drawingml/2006/picture">
                 <pic:pic>
                   <pic:nvPicPr>
-                    <pic:cNvPr id="0" name="image2.png"/>
+                    <pic:cNvPr id="0" name="image39.png"/>
                     <pic:cNvPicPr preferRelativeResize="0"/>
                   </pic:nvPicPr>
                   <pic:blipFill>
@@ -4650,12 +4650,12 @@
           <wp:inline distB="114300" distT="114300" distL="114300" distR="114300">
             <wp:extent cx="3963825" cy="1684397"/>
             <wp:effectExtent b="0" l="0" r="0" t="0"/>
-            <wp:docPr id="25" name="image24.png"/>
+            <wp:docPr id="32" name="image25.png"/>
             <a:graphic>
               <a:graphicData uri="http://schemas.openxmlformats.org/drawingml/2006/picture">
                 <pic:pic>
                   <pic:nvPicPr>
-                    <pic:cNvPr id="0" name="image24.png"/>
+                    <pic:cNvPr id="0" name="image25.png"/>
                     <pic:cNvPicPr preferRelativeResize="0"/>
                   </pic:nvPicPr>
                   <pic:blipFill>
@@ -4794,12 +4794,12 @@
           <wp:inline distB="114300" distT="114300" distL="114300" distR="114300">
             <wp:extent cx="4170491" cy="2307671"/>
             <wp:effectExtent b="0" l="0" r="0" t="0"/>
-            <wp:docPr id="18" name="image3.png"/>
+            <wp:docPr id="22" name="image19.png"/>
             <a:graphic>
               <a:graphicData uri="http://schemas.openxmlformats.org/drawingml/2006/picture">
                 <pic:pic>
                   <pic:nvPicPr>
-                    <pic:cNvPr id="0" name="image3.png"/>
+                    <pic:cNvPr id="0" name="image19.png"/>
                     <pic:cNvPicPr preferRelativeResize="0"/>
                   </pic:nvPicPr>
                   <pic:blipFill>
@@ -4939,12 +4939,12 @@
           <wp:inline distB="114300" distT="114300" distL="114300" distR="114300">
             <wp:extent cx="4178138" cy="1774784"/>
             <wp:effectExtent b="0" l="0" r="0" t="0"/>
-            <wp:docPr id="16" name="image9.png"/>
+            <wp:docPr id="20" name="image4.png"/>
             <a:graphic>
               <a:graphicData uri="http://schemas.openxmlformats.org/drawingml/2006/picture">
                 <pic:pic>
                   <pic:nvPicPr>
-                    <pic:cNvPr id="0" name="image9.png"/>
+                    <pic:cNvPr id="0" name="image4.png"/>
                     <pic:cNvPicPr preferRelativeResize="0"/>
                   </pic:nvPicPr>
                   <pic:blipFill>
@@ -5077,12 +5077,12 @@
           <wp:inline distB="114300" distT="114300" distL="114300" distR="114300">
             <wp:extent cx="5496715" cy="6316980"/>
             <wp:effectExtent b="0" l="0" r="0" t="0"/>
-            <wp:docPr id="10" name="image17.png"/>
+            <wp:docPr id="12" name="image28.png"/>
             <a:graphic>
               <a:graphicData uri="http://schemas.openxmlformats.org/drawingml/2006/picture">
                 <pic:pic>
                   <pic:nvPicPr>
-                    <pic:cNvPr id="0" name="image17.png"/>
+                    <pic:cNvPr id="0" name="image28.png"/>
                     <pic:cNvPicPr preferRelativeResize="0"/>
                   </pic:nvPicPr>
                   <pic:blipFill>
@@ -5327,12 +5327,12 @@
           <wp:inline distB="114300" distT="114300" distL="114300" distR="114300">
             <wp:extent cx="5731200" cy="1054100"/>
             <wp:effectExtent b="0" l="0" r="0" t="0"/>
-            <wp:docPr id="8" name="image8.png"/>
+            <wp:docPr id="9" name="image1.png"/>
             <a:graphic>
               <a:graphicData uri="http://schemas.openxmlformats.org/drawingml/2006/picture">
                 <pic:pic>
                   <pic:nvPicPr>
-                    <pic:cNvPr id="0" name="image8.png"/>
+                    <pic:cNvPr id="0" name="image1.png"/>
                     <pic:cNvPicPr preferRelativeResize="0"/>
                   </pic:nvPicPr>
                   <pic:blipFill>
@@ -5489,12 +5489,12 @@
           <wp:inline distB="114300" distT="114300" distL="114300" distR="114300">
             <wp:extent cx="5731200" cy="1092200"/>
             <wp:effectExtent b="0" l="0" r="0" t="0"/>
-            <wp:docPr id="26" name="image30.png"/>
+            <wp:docPr id="33" name="image29.png"/>
             <a:graphic>
               <a:graphicData uri="http://schemas.openxmlformats.org/drawingml/2006/picture">
                 <pic:pic>
                   <pic:nvPicPr>
-                    <pic:cNvPr id="0" name="image30.png"/>
+                    <pic:cNvPr id="0" name="image29.png"/>
                     <pic:cNvPicPr preferRelativeResize="0"/>
                   </pic:nvPicPr>
                   <pic:blipFill>
@@ -5629,12 +5629,12 @@
           <wp:inline distB="114300" distT="114300" distL="114300" distR="114300">
             <wp:extent cx="5731200" cy="1143000"/>
             <wp:effectExtent b="0" l="0" r="0" t="0"/>
-            <wp:docPr id="12" name="image10.png"/>
+            <wp:docPr id="15" name="image3.png"/>
             <a:graphic>
               <a:graphicData uri="http://schemas.openxmlformats.org/drawingml/2006/picture">
                 <pic:pic>
                   <pic:nvPicPr>
-                    <pic:cNvPr id="0" name="image10.png"/>
+                    <pic:cNvPr id="0" name="image3.png"/>
                     <pic:cNvPicPr preferRelativeResize="0"/>
                   </pic:nvPicPr>
                   <pic:blipFill>
@@ -5771,12 +5771,12 @@
           <wp:inline distB="114300" distT="114300" distL="114300" distR="114300">
             <wp:extent cx="5731200" cy="1282700"/>
             <wp:effectExtent b="0" l="0" r="0" t="0"/>
-            <wp:docPr id="13" name="image5.png"/>
+            <wp:docPr id="16" name="image6.png"/>
             <a:graphic>
               <a:graphicData uri="http://schemas.openxmlformats.org/drawingml/2006/picture">
                 <pic:pic>
                   <pic:nvPicPr>
-                    <pic:cNvPr id="0" name="image5.png"/>
+                    <pic:cNvPr id="0" name="image6.png"/>
                     <pic:cNvPicPr preferRelativeResize="0"/>
                   </pic:nvPicPr>
                   <pic:blipFill>
@@ -5926,12 +5926,12 @@
           <wp:inline distB="114300" distT="114300" distL="114300" distR="114300">
             <wp:extent cx="5731200" cy="1397000"/>
             <wp:effectExtent b="0" l="0" r="0" t="0"/>
-            <wp:docPr id="21" name="image19.png"/>
+            <wp:docPr id="27" name="image23.png"/>
             <a:graphic>
               <a:graphicData uri="http://schemas.openxmlformats.org/drawingml/2006/picture">
                 <pic:pic>
                   <pic:nvPicPr>
-                    <pic:cNvPr id="0" name="image19.png"/>
+                    <pic:cNvPr id="0" name="image23.png"/>
                     <pic:cNvPicPr preferRelativeResize="0"/>
                   </pic:nvPicPr>
                   <pic:blipFill>
@@ -6067,12 +6067,12 @@
           <wp:inline distB="114300" distT="114300" distL="114300" distR="114300">
             <wp:extent cx="3248777" cy="1039609"/>
             <wp:effectExtent b="0" l="0" r="0" t="0"/>
-            <wp:docPr id="11" name="image1.png"/>
+            <wp:docPr id="14" name="image9.png"/>
             <a:graphic>
               <a:graphicData uri="http://schemas.openxmlformats.org/drawingml/2006/picture">
                 <pic:pic>
                   <pic:nvPicPr>
-                    <pic:cNvPr id="0" name="image1.png"/>
+                    <pic:cNvPr id="0" name="image9.png"/>
                     <pic:cNvPicPr preferRelativeResize="0"/>
                   </pic:nvPicPr>
                   <pic:blipFill>
@@ -6198,12 +6198,12 @@
           <wp:inline distB="114300" distT="114300" distL="114300" distR="114300">
             <wp:extent cx="1825462" cy="584857"/>
             <wp:effectExtent b="0" l="0" r="0" t="0"/>
-            <wp:docPr id="32" name="image29.png"/>
+            <wp:docPr id="40" name="image35.png"/>
             <a:graphic>
               <a:graphicData uri="http://schemas.openxmlformats.org/drawingml/2006/picture">
                 <pic:pic>
                   <pic:nvPicPr>
-                    <pic:cNvPr id="0" name="image29.png"/>
+                    <pic:cNvPr id="0" name="image35.png"/>
                     <pic:cNvPicPr preferRelativeResize="0"/>
                   </pic:nvPicPr>
                   <pic:blipFill>
@@ -6347,12 +6347,12 @@
           <wp:inline distB="114300" distT="114300" distL="114300" distR="114300">
             <wp:extent cx="5731200" cy="2413000"/>
             <wp:effectExtent b="0" l="0" r="0" t="0"/>
-            <wp:docPr id="34" name="image34.png"/>
+            <wp:docPr id="42" name="image40.png"/>
             <a:graphic>
               <a:graphicData uri="http://schemas.openxmlformats.org/drawingml/2006/picture">
                 <pic:pic>
                   <pic:nvPicPr>
-                    <pic:cNvPr id="0" name="image34.png"/>
+                    <pic:cNvPr id="0" name="image40.png"/>
                     <pic:cNvPicPr preferRelativeResize="0"/>
                   </pic:nvPicPr>
                   <pic:blipFill>
@@ -6475,12 +6475,12 @@
           <wp:inline distB="114300" distT="114300" distL="114300" distR="114300">
             <wp:extent cx="5731200" cy="2743200"/>
             <wp:effectExtent b="0" l="0" r="0" t="0"/>
-            <wp:docPr id="22" name="image20.png"/>
+            <wp:docPr id="29" name="image26.png"/>
             <a:graphic>
               <a:graphicData uri="http://schemas.openxmlformats.org/drawingml/2006/picture">
                 <pic:pic>
                   <pic:nvPicPr>
-                    <pic:cNvPr id="0" name="image20.png"/>
+                    <pic:cNvPr id="0" name="image26.png"/>
                     <pic:cNvPicPr preferRelativeResize="0"/>
                   </pic:nvPicPr>
                   <pic:blipFill>
@@ -6615,12 +6615,12 @@
           <wp:inline distB="114300" distT="114300" distL="114300" distR="114300">
             <wp:extent cx="5701665" cy="2276475"/>
             <wp:effectExtent b="0" l="0" r="0" t="0"/>
-            <wp:docPr id="27" name="image25.png"/>
+            <wp:docPr id="34" name="image31.png"/>
             <a:graphic>
               <a:graphicData uri="http://schemas.openxmlformats.org/drawingml/2006/picture">
                 <pic:pic>
                   <pic:nvPicPr>
-                    <pic:cNvPr id="0" name="image25.png"/>
+                    <pic:cNvPr id="0" name="image31.png"/>
                     <pic:cNvPicPr preferRelativeResize="0"/>
                   </pic:nvPicPr>
                   <pic:blipFill>
@@ -6761,12 +6761,12 @@
           <wp:inline distB="114300" distT="114300" distL="114300" distR="114300">
             <wp:extent cx="5536137" cy="6399037"/>
             <wp:effectExtent b="0" l="0" r="0" t="0"/>
-            <wp:docPr id="29" name="image31.png"/>
+            <wp:docPr id="36" name="image41.png"/>
             <a:graphic>
               <a:graphicData uri="http://schemas.openxmlformats.org/drawingml/2006/picture">
                 <pic:pic>
                   <pic:nvPicPr>
-                    <pic:cNvPr id="0" name="image31.png"/>
+                    <pic:cNvPr id="0" name="image41.png"/>
                     <pic:cNvPicPr preferRelativeResize="0"/>
                   </pic:nvPicPr>
                   <pic:blipFill>
@@ -15517,6 +15517,26 @@
     </w:p>
     <w:p>
       <w:pPr>
+        <w:rPr/>
+      </w:pPr>
+      <w:r>
+        <w:rPr>
+          <w:rtl w:val="0"/>
+        </w:rPr>
+      </w:r>
+    </w:p>
+    <w:p>
+      <w:pPr>
+        <w:rPr/>
+      </w:pPr>
+      <w:r>
+        <w:rPr>
+          <w:rtl w:val="0"/>
+        </w:rPr>
+      </w:r>
+    </w:p>
+    <w:p>
+      <w:pPr>
         <w:rPr>
           <w:b w:val="1"/>
           <w:sz w:val="26"/>
@@ -15724,12 +15744,12 @@
           <wp:inline distB="114300" distT="114300" distL="114300" distR="114300">
             <wp:extent cx="4445790" cy="3601653"/>
             <wp:effectExtent b="0" l="0" r="0" t="0"/>
-            <wp:docPr id="31" name="image27.png"/>
+            <wp:docPr id="39" name="image37.png"/>
             <a:graphic>
               <a:graphicData uri="http://schemas.openxmlformats.org/drawingml/2006/picture">
                 <pic:pic>
                   <pic:nvPicPr>
-                    <pic:cNvPr id="0" name="image27.png"/>
+                    <pic:cNvPr id="0" name="image37.png"/>
                     <pic:cNvPicPr preferRelativeResize="0"/>
                   </pic:nvPicPr>
                   <pic:blipFill>
@@ -15844,12 +15864,12 @@
           <wp:inline distB="114300" distT="114300" distL="114300" distR="114300">
             <wp:extent cx="5672138" cy="2228008"/>
             <wp:effectExtent b="0" l="0" r="0" t="0"/>
-            <wp:docPr id="7" name="image14.png"/>
+            <wp:docPr id="8" name="image18.png"/>
             <a:graphic>
               <a:graphicData uri="http://schemas.openxmlformats.org/drawingml/2006/picture">
                 <pic:pic>
                   <pic:nvPicPr>
-                    <pic:cNvPr id="0" name="image14.png"/>
+                    <pic:cNvPr id="0" name="image18.png"/>
                     <pic:cNvPicPr preferRelativeResize="0"/>
                   </pic:nvPicPr>
                   <pic:blipFill>
@@ -15957,12 +15977,12 @@
           <wp:inline distB="114300" distT="114300" distL="114300" distR="114300">
             <wp:extent cx="5502113" cy="2168921"/>
             <wp:effectExtent b="0" l="0" r="0" t="0"/>
-            <wp:docPr id="15" name="image18.png"/>
+            <wp:docPr id="19" name="image11.png"/>
             <a:graphic>
               <a:graphicData uri="http://schemas.openxmlformats.org/drawingml/2006/picture">
                 <pic:pic>
                   <pic:nvPicPr>
-                    <pic:cNvPr id="0" name="image18.png"/>
+                    <pic:cNvPr id="0" name="image11.png"/>
                     <pic:cNvPicPr preferRelativeResize="0"/>
                   </pic:nvPicPr>
                   <pic:blipFill>
@@ -16070,12 +16090,12 @@
           <wp:inline distB="114300" distT="114300" distL="114300" distR="114300">
             <wp:extent cx="5649750" cy="1918066"/>
             <wp:effectExtent b="0" l="0" r="0" t="0"/>
-            <wp:docPr id="1" name="image11.png"/>
+            <wp:docPr id="1" name="image17.png"/>
             <a:graphic>
               <a:graphicData uri="http://schemas.openxmlformats.org/drawingml/2006/picture">
                 <pic:pic>
                   <pic:nvPicPr>
-                    <pic:cNvPr id="0" name="image11.png"/>
+                    <pic:cNvPr id="0" name="image17.png"/>
                     <pic:cNvPicPr preferRelativeResize="0"/>
                   </pic:nvPicPr>
                   <pic:blipFill>
@@ -16190,12 +16210,12 @@
           <wp:inline distB="114300" distT="114300" distL="114300" distR="114300">
             <wp:extent cx="5731200" cy="1866900"/>
             <wp:effectExtent b="0" l="0" r="0" t="0"/>
-            <wp:docPr id="6" name="image4.png"/>
+            <wp:docPr id="6" name="image7.png"/>
             <a:graphic>
               <a:graphicData uri="http://schemas.openxmlformats.org/drawingml/2006/picture">
                 <pic:pic>
                   <pic:nvPicPr>
-                    <pic:cNvPr id="0" name="image4.png"/>
+                    <pic:cNvPr id="0" name="image7.png"/>
                     <pic:cNvPicPr preferRelativeResize="0"/>
                   </pic:nvPicPr>
                   <pic:blipFill>
@@ -16309,12 +16329,12 @@
           <wp:inline distB="114300" distT="114300" distL="114300" distR="114300">
             <wp:extent cx="5630700" cy="1829742"/>
             <wp:effectExtent b="0" l="0" r="0" t="0"/>
-            <wp:docPr id="20" name="image15.png"/>
+            <wp:docPr id="26" name="image27.png"/>
             <a:graphic>
               <a:graphicData uri="http://schemas.openxmlformats.org/drawingml/2006/picture">
                 <pic:pic>
                   <pic:nvPicPr>
-                    <pic:cNvPr id="0" name="image15.png"/>
+                    <pic:cNvPr id="0" name="image27.png"/>
                     <pic:cNvPicPr preferRelativeResize="0"/>
                   </pic:nvPicPr>
                   <pic:blipFill>
@@ -16416,12 +16436,12 @@
           <wp:inline distB="114300" distT="114300" distL="114300" distR="114300">
             <wp:extent cx="5235413" cy="2253097"/>
             <wp:effectExtent b="0" l="0" r="0" t="0"/>
-            <wp:docPr id="17" name="image13.png"/>
+            <wp:docPr id="21" name="image21.png"/>
             <a:graphic>
               <a:graphicData uri="http://schemas.openxmlformats.org/drawingml/2006/picture">
                 <pic:pic>
                   <pic:nvPicPr>
-                    <pic:cNvPr id="0" name="image13.png"/>
+                    <pic:cNvPr id="0" name="image21.png"/>
                     <pic:cNvPicPr preferRelativeResize="0"/>
                   </pic:nvPicPr>
                   <pic:blipFill>
@@ -16530,12 +16550,12 @@
           <wp:inline distB="114300" distT="114300" distL="114300" distR="114300">
             <wp:extent cx="5731200" cy="1676400"/>
             <wp:effectExtent b="0" l="0" r="0" t="0"/>
-            <wp:docPr id="24" name="image21.png"/>
+            <wp:docPr id="31" name="image24.png"/>
             <a:graphic>
               <a:graphicData uri="http://schemas.openxmlformats.org/drawingml/2006/picture">
                 <pic:pic>
                   <pic:nvPicPr>
-                    <pic:cNvPr id="0" name="image21.png"/>
+                    <pic:cNvPr id="0" name="image24.png"/>
                     <pic:cNvPicPr preferRelativeResize="0"/>
                   </pic:nvPicPr>
                   <pic:blipFill>
@@ -16625,12 +16645,12 @@
           <wp:inline distB="114300" distT="114300" distL="114300" distR="114300">
             <wp:extent cx="5944504" cy="1342944"/>
             <wp:effectExtent b="0" l="0" r="0" t="0"/>
-            <wp:docPr id="33" name="image28.png"/>
+            <wp:docPr id="41" name="image38.png"/>
             <a:graphic>
               <a:graphicData uri="http://schemas.openxmlformats.org/drawingml/2006/picture">
                 <pic:pic>
                   <pic:nvPicPr>
-                    <pic:cNvPr id="0" name="image28.png"/>
+                    <pic:cNvPr id="0" name="image38.png"/>
                     <pic:cNvPicPr preferRelativeResize="0"/>
                   </pic:nvPicPr>
                   <pic:blipFill>
@@ -16724,12 +16744,12 @@
           <wp:inline distB="114300" distT="114300" distL="114300" distR="114300">
             <wp:extent cx="6129338" cy="2214410"/>
             <wp:effectExtent b="0" l="0" r="0" t="0"/>
-            <wp:docPr id="4" name="image12.png"/>
+            <wp:docPr id="4" name="image2.png"/>
             <a:graphic>
               <a:graphicData uri="http://schemas.openxmlformats.org/drawingml/2006/picture">
                 <pic:pic>
                   <pic:nvPicPr>
-                    <pic:cNvPr id="0" name="image12.png"/>
+                    <pic:cNvPr id="0" name="image2.png"/>
                     <pic:cNvPicPr preferRelativeResize="0"/>
                   </pic:nvPicPr>
                   <pic:blipFill>
@@ -16846,12 +16866,12 @@
           <wp:inline distB="114300" distT="114300" distL="114300" distR="114300">
             <wp:extent cx="5514975" cy="2646448"/>
             <wp:effectExtent b="0" l="0" r="0" t="0"/>
-            <wp:docPr id="23" name="image16.png"/>
+            <wp:docPr id="30" name="image42.png"/>
             <a:graphic>
               <a:graphicData uri="http://schemas.openxmlformats.org/drawingml/2006/picture">
                 <pic:pic>
                   <pic:nvPicPr>
-                    <pic:cNvPr id="0" name="image16.png"/>
+                    <pic:cNvPr id="0" name="image42.png"/>
                     <pic:cNvPicPr preferRelativeResize="0"/>
                   </pic:nvPicPr>
                   <pic:blipFill>
@@ -16953,12 +16973,12 @@
           <wp:inline distB="114300" distT="114300" distL="114300" distR="114300">
             <wp:extent cx="4120988" cy="1364318"/>
             <wp:effectExtent b="0" l="0" r="0" t="0"/>
-            <wp:docPr id="5" name="image7.png"/>
+            <wp:docPr id="5" name="image15.png"/>
             <a:graphic>
               <a:graphicData uri="http://schemas.openxmlformats.org/drawingml/2006/picture">
                 <pic:pic>
                   <pic:nvPicPr>
-                    <pic:cNvPr id="0" name="image7.png"/>
+                    <pic:cNvPr id="0" name="image15.png"/>
                     <pic:cNvPicPr preferRelativeResize="0"/>
                   </pic:nvPicPr>
                   <pic:blipFill>
@@ -17064,12 +17084,12 @@
           <wp:inline distB="114300" distT="114300" distL="114300" distR="114300">
             <wp:extent cx="5141115" cy="1396238"/>
             <wp:effectExtent b="0" l="0" r="0" t="0"/>
-            <wp:docPr id="2" name="image6.png"/>
+            <wp:docPr id="2" name="image16.png"/>
             <a:graphic>
               <a:graphicData uri="http://schemas.openxmlformats.org/drawingml/2006/picture">
                 <pic:pic>
                   <pic:nvPicPr>
-                    <pic:cNvPr id="0" name="image6.png"/>
+                    <pic:cNvPr id="0" name="image16.png"/>
                     <pic:cNvPicPr preferRelativeResize="0"/>
                   </pic:nvPicPr>
                   <pic:blipFill>
@@ -17162,12 +17182,12 @@
           <wp:inline distB="114300" distT="114300" distL="114300" distR="114300">
             <wp:extent cx="5853113" cy="2175914"/>
             <wp:effectExtent b="0" l="0" r="0" t="0"/>
-            <wp:docPr id="28" name="image26.png"/>
+            <wp:docPr id="35" name="image30.png"/>
             <a:graphic>
               <a:graphicData uri="http://schemas.openxmlformats.org/drawingml/2006/picture">
                 <pic:pic>
                   <pic:nvPicPr>
-                    <pic:cNvPr id="0" name="image26.png"/>
+                    <pic:cNvPr id="0" name="image30.png"/>
                     <pic:cNvPicPr preferRelativeResize="0"/>
                   </pic:nvPicPr>
                   <pic:blipFill>
@@ -17268,12 +17288,12 @@
           <wp:inline distB="114300" distT="114300" distL="114300" distR="114300">
             <wp:extent cx="5731200" cy="1485900"/>
             <wp:effectExtent b="0" l="0" r="0" t="0"/>
-            <wp:docPr id="9" name="image23.png"/>
+            <wp:docPr id="10" name="image14.png"/>
             <a:graphic>
               <a:graphicData uri="http://schemas.openxmlformats.org/drawingml/2006/picture">
                 <pic:pic>
                   <pic:nvPicPr>
-                    <pic:cNvPr id="0" name="image23.png"/>
+                    <pic:cNvPr id="0" name="image14.png"/>
                     <pic:cNvPicPr preferRelativeResize="0"/>
                   </pic:nvPicPr>
                   <pic:blipFill>
@@ -17374,12 +17394,12 @@
           <wp:inline distB="114300" distT="114300" distL="114300" distR="114300">
             <wp:extent cx="5731200" cy="1574800"/>
             <wp:effectExtent b="0" l="0" r="0" t="0"/>
-            <wp:docPr id="3" name="image32.png"/>
+            <wp:docPr id="3" name="image10.png"/>
             <a:graphic>
               <a:graphicData uri="http://schemas.openxmlformats.org/drawingml/2006/picture">
                 <pic:pic>
                   <pic:nvPicPr>
-                    <pic:cNvPr id="0" name="image32.png"/>
+                    <pic:cNvPr id="0" name="image10.png"/>
                     <pic:cNvPicPr preferRelativeResize="0"/>
                   </pic:nvPicPr>
                   <pic:blipFill>
@@ -17481,12 +17501,12 @@
           <wp:inline distB="114300" distT="114300" distL="114300" distR="114300">
             <wp:extent cx="5934075" cy="1370169"/>
             <wp:effectExtent b="0" l="0" r="0" t="0"/>
-            <wp:docPr id="14" name="image22.png"/>
+            <wp:docPr id="18" name="image5.png"/>
             <a:graphic>
               <a:graphicData uri="http://schemas.openxmlformats.org/drawingml/2006/picture">
                 <pic:pic>
                   <pic:nvPicPr>
-                    <pic:cNvPr id="0" name="image22.png"/>
+                    <pic:cNvPr id="0" name="image5.png"/>
                     <pic:cNvPicPr preferRelativeResize="0"/>
                   </pic:nvPicPr>
                   <pic:blipFill>
@@ -17574,12 +17594,12 @@
           <wp:inline distB="114300" distT="114300" distL="114300" distR="114300">
             <wp:extent cx="5399842" cy="4443413"/>
             <wp:effectExtent b="0" l="0" r="0" t="0"/>
-            <wp:docPr id="30" name="image33.png"/>
+            <wp:docPr id="37" name="image34.png"/>
             <a:graphic>
               <a:graphicData uri="http://schemas.openxmlformats.org/drawingml/2006/picture">
                 <pic:pic>
                   <pic:nvPicPr>
-                    <pic:cNvPr id="0" name="image33.png"/>
+                    <pic:cNvPr id="0" name="image34.png"/>
                     <pic:cNvPicPr preferRelativeResize="0"/>
                   </pic:nvPicPr>
                   <pic:blipFill>
@@ -17648,22 +17668,920 @@
     </w:p>
     <w:p>
       <w:pPr>
-        <w:rPr>
-          <w:b w:val="1"/>
-        </w:rPr>
-      </w:pPr>
-      <w:r>
-        <w:rPr>
-          <w:rtl w:val="0"/>
-        </w:rPr>
-      </w:r>
-    </w:p>
-    <w:p>
-      <w:pPr>
-        <w:rPr>
-          <w:b w:val="1"/>
-        </w:rPr>
-      </w:pPr>
+        <w:pStyle w:val="Title"/>
+        <w:rPr>
+          <w:sz w:val="22"/>
+          <w:szCs w:val="22"/>
+        </w:rPr>
+      </w:pPr>
+      <w:bookmarkStart w:colFirst="0" w:colLast="0" w:name="_t2h0o81bm2u3" w:id="0"/>
+      <w:bookmarkEnd w:id="0"/>
+      <w:r>
+        <w:rPr>
+          <w:b w:val="1"/>
+          <w:sz w:val="22"/>
+          <w:szCs w:val="22"/>
+          <w:rtl w:val="0"/>
+        </w:rPr>
+        <w:t xml:space="preserve">5.13. Assinar Relatório</w:t>
+      </w:r>
+      <w:r>
+        <w:rPr>
+          <w:rtl w:val="0"/>
+        </w:rPr>
+      </w:r>
+    </w:p>
+    <w:p>
+      <w:pPr>
+        <w:rPr/>
+      </w:pPr>
+      <w:r>
+        <w:rPr>
+          <w:rtl w:val="0"/>
+        </w:rPr>
+      </w:r>
+    </w:p>
+    <w:p>
+      <w:pPr>
+        <w:rPr/>
+      </w:pPr>
+      <w:r>
+        <w:rPr/>
+        <w:drawing>
+          <wp:inline distB="114300" distT="114300" distL="114300" distR="114300">
+            <wp:extent cx="5731200" cy="3048000"/>
+            <wp:effectExtent b="0" l="0" r="0" t="0"/>
+            <wp:docPr id="7" name="image12.png"/>
+            <a:graphic>
+              <a:graphicData uri="http://schemas.openxmlformats.org/drawingml/2006/picture">
+                <pic:pic>
+                  <pic:nvPicPr>
+                    <pic:cNvPr id="0" name="image12.png"/>
+                    <pic:cNvPicPr preferRelativeResize="0"/>
+                  </pic:nvPicPr>
+                  <pic:blipFill>
+                    <a:blip r:embed="rId40"/>
+                    <a:srcRect b="0" l="0" r="0" t="0"/>
+                    <a:stretch>
+                      <a:fillRect/>
+                    </a:stretch>
+                  </pic:blipFill>
+                  <pic:spPr>
+                    <a:xfrm>
+                      <a:off x="0" y="0"/>
+                      <a:ext cx="5731200" cy="3048000"/>
+                    </a:xfrm>
+                    <a:prstGeom prst="rect"/>
+                    <a:ln/>
+                  </pic:spPr>
+                </pic:pic>
+              </a:graphicData>
+            </a:graphic>
+          </wp:inline>
+        </w:drawing>
+      </w:r>
+      <w:r>
+        <w:rPr>
+          <w:rtl w:val="0"/>
+        </w:rPr>
+      </w:r>
+    </w:p>
+    <w:p>
+      <w:pPr>
+        <w:jc w:val="center"/>
+        <w:rPr/>
+      </w:pPr>
+      <w:r>
+        <w:rPr>
+          <w:sz w:val="20"/>
+          <w:szCs w:val="20"/>
+          <w:rtl w:val="0"/>
+        </w:rPr>
+        <w:t xml:space="preserve">Figura 35 - Análise Assinar Relatório</w:t>
+      </w:r>
+      <w:r>
+        <w:rPr>
+          <w:rtl w:val="0"/>
+        </w:rPr>
+      </w:r>
+    </w:p>
+    <w:p>
+      <w:pPr>
+        <w:rPr/>
+      </w:pPr>
+      <w:r>
+        <w:rPr>
+          <w:rtl w:val="0"/>
+        </w:rPr>
+      </w:r>
+    </w:p>
+    <w:p>
+      <w:pPr>
+        <w:rPr/>
+      </w:pPr>
+      <w:r>
+        <w:rPr>
+          <w:rtl w:val="0"/>
+        </w:rPr>
+      </w:r>
+    </w:p>
+    <w:p>
+      <w:pPr>
+        <w:pStyle w:val="Title"/>
+        <w:rPr>
+          <w:sz w:val="22"/>
+          <w:szCs w:val="22"/>
+        </w:rPr>
+      </w:pPr>
+      <w:bookmarkStart w:colFirst="0" w:colLast="0" w:name="_3dsoqbji33x6" w:id="1"/>
+      <w:bookmarkEnd w:id="1"/>
+      <w:r>
+        <w:rPr>
+          <w:b w:val="1"/>
+          <w:sz w:val="22"/>
+          <w:szCs w:val="22"/>
+          <w:rtl w:val="0"/>
+        </w:rPr>
+        <w:t xml:space="preserve">5.14. Atualizar Informações dos Cadastros</w:t>
+      </w:r>
+      <w:r>
+        <w:rPr>
+          <w:rtl w:val="0"/>
+        </w:rPr>
+      </w:r>
+    </w:p>
+    <w:p>
+      <w:pPr>
+        <w:rPr/>
+      </w:pPr>
+      <w:r>
+        <w:rPr>
+          <w:rtl w:val="0"/>
+        </w:rPr>
+      </w:r>
+    </w:p>
+    <w:p>
+      <w:pPr>
+        <w:rPr/>
+      </w:pPr>
+      <w:r>
+        <w:rPr/>
+        <w:drawing>
+          <wp:inline distB="114300" distT="114300" distL="114300" distR="114300">
+            <wp:extent cx="5731200" cy="2247900"/>
+            <wp:effectExtent b="0" l="0" r="0" t="0"/>
+            <wp:docPr id="11" name="image36.png"/>
+            <a:graphic>
+              <a:graphicData uri="http://schemas.openxmlformats.org/drawingml/2006/picture">
+                <pic:pic>
+                  <pic:nvPicPr>
+                    <pic:cNvPr id="0" name="image36.png"/>
+                    <pic:cNvPicPr preferRelativeResize="0"/>
+                  </pic:nvPicPr>
+                  <pic:blipFill>
+                    <a:blip r:embed="rId41"/>
+                    <a:srcRect b="0" l="0" r="0" t="0"/>
+                    <a:stretch>
+                      <a:fillRect/>
+                    </a:stretch>
+                  </pic:blipFill>
+                  <pic:spPr>
+                    <a:xfrm>
+                      <a:off x="0" y="0"/>
+                      <a:ext cx="5731200" cy="2247900"/>
+                    </a:xfrm>
+                    <a:prstGeom prst="rect"/>
+                    <a:ln/>
+                  </pic:spPr>
+                </pic:pic>
+              </a:graphicData>
+            </a:graphic>
+          </wp:inline>
+        </w:drawing>
+      </w:r>
+      <w:r>
+        <w:rPr>
+          <w:rtl w:val="0"/>
+        </w:rPr>
+      </w:r>
+    </w:p>
+    <w:p>
+      <w:pPr>
+        <w:jc w:val="center"/>
+        <w:rPr>
+          <w:sz w:val="20"/>
+          <w:szCs w:val="20"/>
+        </w:rPr>
+      </w:pPr>
+      <w:r>
+        <w:rPr>
+          <w:sz w:val="20"/>
+          <w:szCs w:val="20"/>
+          <w:rtl w:val="0"/>
+        </w:rPr>
+        <w:t xml:space="preserve">Figura 36 - Análise Atualizar Informações dos Cadastros</w:t>
+      </w:r>
+    </w:p>
+    <w:p>
+      <w:pPr>
+        <w:jc w:val="center"/>
+        <w:rPr>
+          <w:sz w:val="20"/>
+          <w:szCs w:val="20"/>
+        </w:rPr>
+      </w:pPr>
+      <w:r>
+        <w:rPr>
+          <w:rtl w:val="0"/>
+        </w:rPr>
+      </w:r>
+    </w:p>
+    <w:p>
+      <w:pPr>
+        <w:rPr/>
+      </w:pPr>
+      <w:r>
+        <w:rPr>
+          <w:rtl w:val="0"/>
+        </w:rPr>
+      </w:r>
+    </w:p>
+    <w:p>
+      <w:pPr>
+        <w:pStyle w:val="Title"/>
+        <w:rPr>
+          <w:b w:val="1"/>
+          <w:sz w:val="22"/>
+          <w:szCs w:val="22"/>
+        </w:rPr>
+      </w:pPr>
+      <w:bookmarkStart w:colFirst="0" w:colLast="0" w:name="_a0vo6nqv2mma" w:id="2"/>
+      <w:bookmarkEnd w:id="2"/>
+      <w:r>
+        <w:rPr>
+          <w:b w:val="1"/>
+          <w:sz w:val="22"/>
+          <w:szCs w:val="22"/>
+          <w:rtl w:val="0"/>
+        </w:rPr>
+        <w:t xml:space="preserve">5.15. Consultar Certificado</w:t>
+      </w:r>
+    </w:p>
+    <w:p>
+      <w:pPr>
+        <w:rPr/>
+      </w:pPr>
+      <w:r>
+        <w:rPr>
+          <w:rtl w:val="0"/>
+        </w:rPr>
+      </w:r>
+    </w:p>
+    <w:p>
+      <w:pPr>
+        <w:rPr/>
+      </w:pPr>
+      <w:r>
+        <w:rPr/>
+        <w:drawing>
+          <wp:inline distB="114300" distT="114300" distL="114300" distR="114300">
+            <wp:extent cx="5731200" cy="2717800"/>
+            <wp:effectExtent b="0" l="0" r="0" t="0"/>
+            <wp:docPr id="13" name="image8.png"/>
+            <a:graphic>
+              <a:graphicData uri="http://schemas.openxmlformats.org/drawingml/2006/picture">
+                <pic:pic>
+                  <pic:nvPicPr>
+                    <pic:cNvPr id="0" name="image8.png"/>
+                    <pic:cNvPicPr preferRelativeResize="0"/>
+                  </pic:nvPicPr>
+                  <pic:blipFill>
+                    <a:blip r:embed="rId42"/>
+                    <a:srcRect b="0" l="0" r="0" t="0"/>
+                    <a:stretch>
+                      <a:fillRect/>
+                    </a:stretch>
+                  </pic:blipFill>
+                  <pic:spPr>
+                    <a:xfrm>
+                      <a:off x="0" y="0"/>
+                      <a:ext cx="5731200" cy="2717800"/>
+                    </a:xfrm>
+                    <a:prstGeom prst="rect"/>
+                    <a:ln/>
+                  </pic:spPr>
+                </pic:pic>
+              </a:graphicData>
+            </a:graphic>
+          </wp:inline>
+        </w:drawing>
+      </w:r>
+      <w:r>
+        <w:rPr>
+          <w:rtl w:val="0"/>
+        </w:rPr>
+      </w:r>
+    </w:p>
+    <w:p>
+      <w:pPr>
+        <w:jc w:val="center"/>
+        <w:rPr/>
+      </w:pPr>
+      <w:r>
+        <w:rPr>
+          <w:sz w:val="20"/>
+          <w:szCs w:val="20"/>
+          <w:rtl w:val="0"/>
+        </w:rPr>
+        <w:t xml:space="preserve">Figura 37 - Análise Consultar Certificado</w:t>
+      </w:r>
+      <w:r>
+        <w:rPr>
+          <w:rtl w:val="0"/>
+        </w:rPr>
+      </w:r>
+    </w:p>
+    <w:p>
+      <w:pPr>
+        <w:rPr/>
+      </w:pPr>
+      <w:r>
+        <w:rPr>
+          <w:rtl w:val="0"/>
+        </w:rPr>
+      </w:r>
+    </w:p>
+    <w:p>
+      <w:pPr>
+        <w:rPr/>
+      </w:pPr>
+      <w:r>
+        <w:rPr>
+          <w:rtl w:val="0"/>
+        </w:rPr>
+      </w:r>
+    </w:p>
+    <w:p>
+      <w:pPr>
+        <w:pStyle w:val="Title"/>
+        <w:rPr>
+          <w:sz w:val="22"/>
+          <w:szCs w:val="22"/>
+        </w:rPr>
+      </w:pPr>
+      <w:bookmarkStart w:colFirst="0" w:colLast="0" w:name="_r6izll49u9zo" w:id="3"/>
+      <w:bookmarkEnd w:id="3"/>
+      <w:r>
+        <w:rPr>
+          <w:b w:val="1"/>
+          <w:sz w:val="22"/>
+          <w:szCs w:val="22"/>
+          <w:rtl w:val="0"/>
+        </w:rPr>
+        <w:t xml:space="preserve">5.16. Consultar Edital</w:t>
+      </w:r>
+      <w:r>
+        <w:rPr>
+          <w:rtl w:val="0"/>
+        </w:rPr>
+      </w:r>
+    </w:p>
+    <w:p>
+      <w:pPr>
+        <w:rPr/>
+      </w:pPr>
+      <w:r>
+        <w:rPr>
+          <w:rtl w:val="0"/>
+        </w:rPr>
+      </w:r>
+    </w:p>
+    <w:p>
+      <w:pPr>
+        <w:rPr/>
+      </w:pPr>
+      <w:r>
+        <w:rPr/>
+        <w:drawing>
+          <wp:inline distB="114300" distT="114300" distL="114300" distR="114300">
+            <wp:extent cx="5731200" cy="3048000"/>
+            <wp:effectExtent b="0" l="0" r="0" t="0"/>
+            <wp:docPr id="38" name="image33.png"/>
+            <a:graphic>
+              <a:graphicData uri="http://schemas.openxmlformats.org/drawingml/2006/picture">
+                <pic:pic>
+                  <pic:nvPicPr>
+                    <pic:cNvPr id="0" name="image33.png"/>
+                    <pic:cNvPicPr preferRelativeResize="0"/>
+                  </pic:nvPicPr>
+                  <pic:blipFill>
+                    <a:blip r:embed="rId43"/>
+                    <a:srcRect b="0" l="0" r="0" t="0"/>
+                    <a:stretch>
+                      <a:fillRect/>
+                    </a:stretch>
+                  </pic:blipFill>
+                  <pic:spPr>
+                    <a:xfrm>
+                      <a:off x="0" y="0"/>
+                      <a:ext cx="5731200" cy="3048000"/>
+                    </a:xfrm>
+                    <a:prstGeom prst="rect"/>
+                    <a:ln/>
+                  </pic:spPr>
+                </pic:pic>
+              </a:graphicData>
+            </a:graphic>
+          </wp:inline>
+        </w:drawing>
+      </w:r>
+      <w:r>
+        <w:rPr>
+          <w:rtl w:val="0"/>
+        </w:rPr>
+      </w:r>
+    </w:p>
+    <w:p>
+      <w:pPr>
+        <w:jc w:val="center"/>
+        <w:rPr/>
+      </w:pPr>
+      <w:r>
+        <w:rPr>
+          <w:sz w:val="20"/>
+          <w:szCs w:val="20"/>
+          <w:rtl w:val="0"/>
+        </w:rPr>
+        <w:t xml:space="preserve">Figura 37 - Análise Consultar Edital</w:t>
+      </w:r>
+      <w:r>
+        <w:rPr>
+          <w:rtl w:val="0"/>
+        </w:rPr>
+      </w:r>
+    </w:p>
+    <w:p>
+      <w:pPr>
+        <w:rPr/>
+      </w:pPr>
+      <w:r>
+        <w:rPr>
+          <w:rtl w:val="0"/>
+        </w:rPr>
+      </w:r>
+    </w:p>
+    <w:p>
+      <w:pPr>
+        <w:rPr/>
+      </w:pPr>
+      <w:r>
+        <w:rPr>
+          <w:rtl w:val="0"/>
+        </w:rPr>
+      </w:r>
+    </w:p>
+    <w:p>
+      <w:pPr>
+        <w:pStyle w:val="Title"/>
+        <w:rPr>
+          <w:sz w:val="22"/>
+          <w:szCs w:val="22"/>
+        </w:rPr>
+      </w:pPr>
+      <w:bookmarkStart w:colFirst="0" w:colLast="0" w:name="_xfb36m14yzfy" w:id="4"/>
+      <w:bookmarkEnd w:id="4"/>
+      <w:r>
+        <w:rPr>
+          <w:b w:val="1"/>
+          <w:sz w:val="22"/>
+          <w:szCs w:val="22"/>
+          <w:rtl w:val="0"/>
+        </w:rPr>
+        <w:t xml:space="preserve">5.17. Enviar Comunicado</w:t>
+      </w:r>
+      <w:r>
+        <w:rPr>
+          <w:rtl w:val="0"/>
+        </w:rPr>
+      </w:r>
+    </w:p>
+    <w:p>
+      <w:pPr>
+        <w:rPr/>
+      </w:pPr>
+      <w:r>
+        <w:rPr>
+          <w:rtl w:val="0"/>
+        </w:rPr>
+      </w:r>
+    </w:p>
+    <w:p>
+      <w:pPr>
+        <w:rPr/>
+      </w:pPr>
+      <w:r>
+        <w:rPr/>
+        <w:drawing>
+          <wp:inline distB="114300" distT="114300" distL="114300" distR="114300">
+            <wp:extent cx="5731200" cy="2768600"/>
+            <wp:effectExtent b="0" l="0" r="0" t="0"/>
+            <wp:docPr id="24" name="image22.png"/>
+            <a:graphic>
+              <a:graphicData uri="http://schemas.openxmlformats.org/drawingml/2006/picture">
+                <pic:pic>
+                  <pic:nvPicPr>
+                    <pic:cNvPr id="0" name="image22.png"/>
+                    <pic:cNvPicPr preferRelativeResize="0"/>
+                  </pic:nvPicPr>
+                  <pic:blipFill>
+                    <a:blip r:embed="rId44"/>
+                    <a:srcRect b="0" l="0" r="0" t="0"/>
+                    <a:stretch>
+                      <a:fillRect/>
+                    </a:stretch>
+                  </pic:blipFill>
+                  <pic:spPr>
+                    <a:xfrm>
+                      <a:off x="0" y="0"/>
+                      <a:ext cx="5731200" cy="2768600"/>
+                    </a:xfrm>
+                    <a:prstGeom prst="rect"/>
+                    <a:ln/>
+                  </pic:spPr>
+                </pic:pic>
+              </a:graphicData>
+            </a:graphic>
+          </wp:inline>
+        </w:drawing>
+      </w:r>
+      <w:r>
+        <w:rPr>
+          <w:rtl w:val="0"/>
+        </w:rPr>
+      </w:r>
+    </w:p>
+    <w:p>
+      <w:pPr>
+        <w:jc w:val="center"/>
+        <w:rPr/>
+      </w:pPr>
+      <w:r>
+        <w:rPr>
+          <w:sz w:val="20"/>
+          <w:szCs w:val="20"/>
+          <w:rtl w:val="0"/>
+        </w:rPr>
+        <w:t xml:space="preserve">Figura 38 - Análise Enviar Comunicado</w:t>
+      </w:r>
+      <w:r>
+        <w:rPr>
+          <w:rtl w:val="0"/>
+        </w:rPr>
+      </w:r>
+    </w:p>
+    <w:p>
+      <w:pPr>
+        <w:rPr/>
+      </w:pPr>
+      <w:r>
+        <w:rPr>
+          <w:rtl w:val="0"/>
+        </w:rPr>
+      </w:r>
+    </w:p>
+    <w:p>
+      <w:pPr>
+        <w:rPr/>
+      </w:pPr>
+      <w:r>
+        <w:rPr>
+          <w:rtl w:val="0"/>
+        </w:rPr>
+      </w:r>
+    </w:p>
+    <w:p>
+      <w:pPr>
+        <w:pStyle w:val="Title"/>
+        <w:rPr>
+          <w:sz w:val="22"/>
+          <w:szCs w:val="22"/>
+        </w:rPr>
+      </w:pPr>
+      <w:bookmarkStart w:colFirst="0" w:colLast="0" w:name="_7qf96k5g1e6o" w:id="5"/>
+      <w:bookmarkEnd w:id="5"/>
+      <w:r>
+        <w:rPr>
+          <w:b w:val="1"/>
+          <w:sz w:val="22"/>
+          <w:szCs w:val="22"/>
+          <w:rtl w:val="0"/>
+        </w:rPr>
+        <w:t xml:space="preserve">5.18. Enviar Notificações</w:t>
+      </w:r>
+      <w:r>
+        <w:rPr>
+          <w:rtl w:val="0"/>
+        </w:rPr>
+      </w:r>
+    </w:p>
+    <w:p>
+      <w:pPr>
+        <w:rPr/>
+      </w:pPr>
+      <w:r>
+        <w:rPr>
+          <w:rtl w:val="0"/>
+        </w:rPr>
+      </w:r>
+    </w:p>
+    <w:p>
+      <w:pPr>
+        <w:rPr/>
+      </w:pPr>
+      <w:r>
+        <w:rPr/>
+        <w:drawing>
+          <wp:inline distB="114300" distT="114300" distL="114300" distR="114300">
+            <wp:extent cx="5731200" cy="2400300"/>
+            <wp:effectExtent b="0" l="0" r="0" t="0"/>
+            <wp:docPr id="17" name="image13.png"/>
+            <a:graphic>
+              <a:graphicData uri="http://schemas.openxmlformats.org/drawingml/2006/picture">
+                <pic:pic>
+                  <pic:nvPicPr>
+                    <pic:cNvPr id="0" name="image13.png"/>
+                    <pic:cNvPicPr preferRelativeResize="0"/>
+                  </pic:nvPicPr>
+                  <pic:blipFill>
+                    <a:blip r:embed="rId45"/>
+                    <a:srcRect b="0" l="0" r="0" t="0"/>
+                    <a:stretch>
+                      <a:fillRect/>
+                    </a:stretch>
+                  </pic:blipFill>
+                  <pic:spPr>
+                    <a:xfrm>
+                      <a:off x="0" y="0"/>
+                      <a:ext cx="5731200" cy="2400300"/>
+                    </a:xfrm>
+                    <a:prstGeom prst="rect"/>
+                    <a:ln/>
+                  </pic:spPr>
+                </pic:pic>
+              </a:graphicData>
+            </a:graphic>
+          </wp:inline>
+        </w:drawing>
+      </w:r>
+      <w:r>
+        <w:rPr>
+          <w:rtl w:val="0"/>
+        </w:rPr>
+      </w:r>
+    </w:p>
+    <w:p>
+      <w:pPr>
+        <w:jc w:val="center"/>
+        <w:rPr/>
+      </w:pPr>
+      <w:r>
+        <w:rPr>
+          <w:sz w:val="20"/>
+          <w:szCs w:val="20"/>
+          <w:rtl w:val="0"/>
+        </w:rPr>
+        <w:t xml:space="preserve">Figura 39 - Análise Enviar Notificações</w:t>
+      </w:r>
+      <w:r>
+        <w:rPr>
+          <w:rtl w:val="0"/>
+        </w:rPr>
+      </w:r>
+    </w:p>
+    <w:p>
+      <w:pPr>
+        <w:rPr/>
+      </w:pPr>
+      <w:r>
+        <w:rPr>
+          <w:rtl w:val="0"/>
+        </w:rPr>
+      </w:r>
+    </w:p>
+    <w:p>
+      <w:pPr>
+        <w:rPr/>
+      </w:pPr>
+      <w:r>
+        <w:rPr>
+          <w:rtl w:val="0"/>
+        </w:rPr>
+      </w:r>
+    </w:p>
+    <w:p>
+      <w:pPr>
+        <w:pStyle w:val="Title"/>
+        <w:rPr>
+          <w:sz w:val="22"/>
+          <w:szCs w:val="22"/>
+        </w:rPr>
+      </w:pPr>
+      <w:bookmarkStart w:colFirst="0" w:colLast="0" w:name="_ttzvp0893gzm" w:id="6"/>
+      <w:bookmarkEnd w:id="6"/>
+      <w:r>
+        <w:rPr>
+          <w:b w:val="1"/>
+          <w:sz w:val="22"/>
+          <w:szCs w:val="22"/>
+          <w:rtl w:val="0"/>
+        </w:rPr>
+        <w:t xml:space="preserve">5.19. Enviar Relatório</w:t>
+      </w:r>
+      <w:r>
+        <w:rPr>
+          <w:rtl w:val="0"/>
+        </w:rPr>
+      </w:r>
+    </w:p>
+    <w:p>
+      <w:pPr>
+        <w:rPr/>
+      </w:pPr>
+      <w:r>
+        <w:rPr>
+          <w:rtl w:val="0"/>
+        </w:rPr>
+      </w:r>
+    </w:p>
+    <w:p>
+      <w:pPr>
+        <w:rPr/>
+      </w:pPr>
+      <w:r>
+        <w:rPr/>
+        <w:drawing>
+          <wp:inline distB="114300" distT="114300" distL="114300" distR="114300">
+            <wp:extent cx="5731200" cy="2730500"/>
+            <wp:effectExtent b="0" l="0" r="0" t="0"/>
+            <wp:docPr id="28" name="image32.png"/>
+            <a:graphic>
+              <a:graphicData uri="http://schemas.openxmlformats.org/drawingml/2006/picture">
+                <pic:pic>
+                  <pic:nvPicPr>
+                    <pic:cNvPr id="0" name="image32.png"/>
+                    <pic:cNvPicPr preferRelativeResize="0"/>
+                  </pic:nvPicPr>
+                  <pic:blipFill>
+                    <a:blip r:embed="rId46"/>
+                    <a:srcRect b="0" l="0" r="0" t="0"/>
+                    <a:stretch>
+                      <a:fillRect/>
+                    </a:stretch>
+                  </pic:blipFill>
+                  <pic:spPr>
+                    <a:xfrm>
+                      <a:off x="0" y="0"/>
+                      <a:ext cx="5731200" cy="2730500"/>
+                    </a:xfrm>
+                    <a:prstGeom prst="rect"/>
+                    <a:ln/>
+                  </pic:spPr>
+                </pic:pic>
+              </a:graphicData>
+            </a:graphic>
+          </wp:inline>
+        </w:drawing>
+      </w:r>
+      <w:r>
+        <w:rPr>
+          <w:rtl w:val="0"/>
+        </w:rPr>
+      </w:r>
+    </w:p>
+    <w:p>
+      <w:pPr>
+        <w:jc w:val="center"/>
+        <w:rPr/>
+      </w:pPr>
+      <w:r>
+        <w:rPr>
+          <w:sz w:val="20"/>
+          <w:szCs w:val="20"/>
+          <w:rtl w:val="0"/>
+        </w:rPr>
+        <w:t xml:space="preserve">Figura 40 - Análise Enviar Relatório</w:t>
+      </w:r>
+      <w:r>
+        <w:rPr>
+          <w:rtl w:val="0"/>
+        </w:rPr>
+      </w:r>
+    </w:p>
+    <w:p>
+      <w:pPr>
+        <w:rPr/>
+      </w:pPr>
+      <w:r>
+        <w:rPr>
+          <w:rtl w:val="0"/>
+        </w:rPr>
+      </w:r>
+    </w:p>
+    <w:p>
+      <w:pPr>
+        <w:pStyle w:val="Title"/>
+        <w:rPr>
+          <w:sz w:val="22"/>
+          <w:szCs w:val="22"/>
+        </w:rPr>
+      </w:pPr>
+      <w:bookmarkStart w:colFirst="0" w:colLast="0" w:name="_u994g5x7rnyf" w:id="7"/>
+      <w:bookmarkEnd w:id="7"/>
+      <w:r>
+        <w:rPr>
+          <w:b w:val="1"/>
+          <w:sz w:val="22"/>
+          <w:szCs w:val="22"/>
+          <w:rtl w:val="0"/>
+        </w:rPr>
+        <w:t xml:space="preserve">5.20. Gerar Certificado</w:t>
+      </w:r>
+      <w:r>
+        <w:rPr>
+          <w:rtl w:val="0"/>
+        </w:rPr>
+      </w:r>
+    </w:p>
+    <w:p>
+      <w:pPr>
+        <w:rPr/>
+      </w:pPr>
+      <w:r>
+        <w:rPr>
+          <w:rtl w:val="0"/>
+        </w:rPr>
+      </w:r>
+    </w:p>
+    <w:p>
+      <w:pPr>
+        <w:rPr/>
+      </w:pPr>
+      <w:r>
+        <w:rPr/>
+        <w:drawing>
+          <wp:inline distB="114300" distT="114300" distL="114300" distR="114300">
+            <wp:extent cx="5731200" cy="2654300"/>
+            <wp:effectExtent b="0" l="0" r="0" t="0"/>
+            <wp:docPr id="23" name="image20.png"/>
+            <a:graphic>
+              <a:graphicData uri="http://schemas.openxmlformats.org/drawingml/2006/picture">
+                <pic:pic>
+                  <pic:nvPicPr>
+                    <pic:cNvPr id="0" name="image20.png"/>
+                    <pic:cNvPicPr preferRelativeResize="0"/>
+                  </pic:nvPicPr>
+                  <pic:blipFill>
+                    <a:blip r:embed="rId47"/>
+                    <a:srcRect b="0" l="0" r="0" t="0"/>
+                    <a:stretch>
+                      <a:fillRect/>
+                    </a:stretch>
+                  </pic:blipFill>
+                  <pic:spPr>
+                    <a:xfrm>
+                      <a:off x="0" y="0"/>
+                      <a:ext cx="5731200" cy="2654300"/>
+                    </a:xfrm>
+                    <a:prstGeom prst="rect"/>
+                    <a:ln/>
+                  </pic:spPr>
+                </pic:pic>
+              </a:graphicData>
+            </a:graphic>
+          </wp:inline>
+        </w:drawing>
+      </w:r>
+      <w:r>
+        <w:rPr>
+          <w:rtl w:val="0"/>
+        </w:rPr>
+      </w:r>
+    </w:p>
+    <w:p>
+      <w:pPr>
+        <w:jc w:val="center"/>
+        <w:rPr>
+          <w:b w:val="1"/>
+        </w:rPr>
+      </w:pPr>
+      <w:r>
+        <w:rPr>
+          <w:sz w:val="20"/>
+          <w:szCs w:val="20"/>
+          <w:rtl w:val="0"/>
+        </w:rPr>
+        <w:t xml:space="preserve">Figura 41 - Análise Gerar Certificado</w:t>
+      </w:r>
       <w:r>
         <w:rPr>
           <w:rtl w:val="0"/>

</xml_diff>